<commit_message>
Tehnička dok. - Dodana Arhitektura aplikacije
</commit_message>
<xml_diff>
--- a/Tehnička dokumentacija/Indoor Tracking - Tehnička dokumentacija.docx
+++ b/Tehnička dokumentacija/Indoor Tracking - Tehnička dokumentacija.docx
@@ -631,6 +631,13 @@
     </w:p>
     <w:sdt>
       <w:sdtPr>
+        <w:rPr>
+          <w:rFonts w:asciiTheme="minorHAnsi" w:eastAsiaTheme="minorHAnsi" w:hAnsiTheme="minorHAnsi" w:cstheme="minorBidi"/>
+          <w:color w:val="auto"/>
+          <w:sz w:val="22"/>
+          <w:szCs w:val="22"/>
+          <w:lang w:val="hr-HR"/>
+        </w:rPr>
         <w:id w:val="786171763"/>
         <w:docPartObj>
           <w:docPartGallery w:val="Table of Contents"/>
@@ -639,26 +646,20 @@
       </w:sdtPr>
       <w:sdtEndPr>
         <w:rPr>
-          <w:rFonts w:asciiTheme="minorHAnsi" w:eastAsiaTheme="minorHAnsi" w:hAnsiTheme="minorHAnsi" w:cstheme="minorBidi"/>
           <w:b/>
           <w:bCs/>
           <w:noProof/>
-          <w:color w:val="auto"/>
-          <w:sz w:val="22"/>
-          <w:szCs w:val="22"/>
-          <w:lang w:val="hr-HR"/>
         </w:rPr>
       </w:sdtEndPr>
       <w:sdtContent>
         <w:p>
           <w:pPr>
             <w:pStyle w:val="TOCHeading"/>
+            <w:spacing w:before="0" w:after="240"/>
             <w:rPr>
               <w:rFonts w:ascii="Times New Roman" w:hAnsi="Times New Roman" w:cs="Times New Roman"/>
               <w:b/>
               <w:color w:val="auto"/>
-              <w:sz w:val="28"/>
-              <w:szCs w:val="28"/>
             </w:rPr>
           </w:pPr>
           <w:r>
@@ -666,24 +667,111 @@
               <w:rFonts w:ascii="Times New Roman" w:hAnsi="Times New Roman" w:cs="Times New Roman"/>
               <w:b/>
               <w:color w:val="auto"/>
-              <w:sz w:val="28"/>
-              <w:szCs w:val="28"/>
             </w:rPr>
             <w:t>Sadržaj</w:t>
           </w:r>
         </w:p>
         <w:p>
-          <w:fldSimple w:instr=" TOC \o &quot;1-3&quot; \h \z \u ">
+          <w:pPr>
+            <w:pStyle w:val="TOC1"/>
+            <w:tabs>
+              <w:tab w:val="left" w:pos="440"/>
+              <w:tab w:val="right" w:leader="dot" w:pos="9062"/>
+            </w:tabs>
+            <w:rPr>
+              <w:noProof/>
+            </w:rPr>
+          </w:pPr>
+          <w:r>
+            <w:fldChar w:fldCharType="begin"/>
+          </w:r>
+          <w:r>
+            <w:instrText xml:space="preserve"> TOC \o "1-3" \h \z \u </w:instrText>
+          </w:r>
+          <w:r>
+            <w:fldChar w:fldCharType="separate"/>
+          </w:r>
+          <w:hyperlink w:anchor="_Toc466390224" w:history="1">
             <w:r>
               <w:rPr>
-                <w:b/>
-                <w:bCs/>
+                <w:rStyle w:val="Hyperlink"/>
                 <w:noProof/>
-                <w:lang w:val="en-US"/>
               </w:rPr>
-              <w:t>No table of contents entries found.</w:t>
+              <w:t>1.</w:t>
             </w:r>
-          </w:fldSimple>
+            <w:r>
+              <w:rPr>
+                <w:noProof/>
+              </w:rPr>
+              <w:tab/>
+            </w:r>
+            <w:r>
+              <w:rPr>
+                <w:rStyle w:val="Hyperlink"/>
+                <w:noProof/>
+              </w:rPr>
+              <w:t>Arhitektura aplikacije</w:t>
+            </w:r>
+            <w:r>
+              <w:rPr>
+                <w:noProof/>
+                <w:webHidden/>
+              </w:rPr>
+              <w:tab/>
+            </w:r>
+            <w:r>
+              <w:rPr>
+                <w:noProof/>
+                <w:webHidden/>
+              </w:rPr>
+              <w:fldChar w:fldCharType="begin"/>
+            </w:r>
+            <w:r>
+              <w:rPr>
+                <w:noProof/>
+                <w:webHidden/>
+              </w:rPr>
+              <w:instrText xml:space="preserve"> PAGEREF _Toc466390224 \h </w:instrText>
+            </w:r>
+            <w:r>
+              <w:rPr>
+                <w:noProof/>
+                <w:webHidden/>
+              </w:rPr>
+            </w:r>
+            <w:r>
+              <w:rPr>
+                <w:noProof/>
+                <w:webHidden/>
+              </w:rPr>
+              <w:fldChar w:fldCharType="separate"/>
+            </w:r>
+            <w:r>
+              <w:rPr>
+                <w:noProof/>
+                <w:webHidden/>
+              </w:rPr>
+              <w:t>1</w:t>
+            </w:r>
+            <w:r>
+              <w:rPr>
+                <w:noProof/>
+                <w:webHidden/>
+              </w:rPr>
+              <w:fldChar w:fldCharType="end"/>
+            </w:r>
+          </w:hyperlink>
+        </w:p>
+        <w:p>
+          <w:r>
+            <w:rPr>
+              <w:b/>
+              <w:bCs/>
+              <w:noProof/>
+              <w:lang w:val="en-US"/>
+            </w:rPr>
+            <w:fldChar w:fldCharType="end"/>
+          </w:r>
         </w:p>
       </w:sdtContent>
     </w:sdt>
@@ -701,39 +789,413 @@
           <w:docGrid w:linePitch="360"/>
         </w:sectPr>
       </w:pPr>
+      <w:bookmarkStart w:id="0" w:name="_GoBack"/>
+      <w:bookmarkEnd w:id="0"/>
     </w:p>
     <w:p>
       <w:pPr>
         <w:pStyle w:val="1Naslov"/>
-      </w:pPr>
+        <w:outlineLvl w:val="0"/>
+      </w:pPr>
+      <w:bookmarkStart w:id="1" w:name="_Toc466390224"/>
       <w:r>
         <w:lastRenderedPageBreak/>
         <w:t>Arhitektura</w:t>
       </w:r>
-      <w:bookmarkStart w:id="0" w:name="_GoBack"/>
-      <w:bookmarkEnd w:id="0"/>
       <w:r>
         <w:t xml:space="preserve"> aplikacije</w:t>
       </w:r>
-    </w:p>
-    <w:p>
-      <w:pPr>
-        <w:pStyle w:val="11Podnaslov"/>
-      </w:pPr>
-      <w:r>
-        <w:t>Podnaslov</w:t>
-      </w:r>
+      <w:bookmarkEnd w:id="1"/>
     </w:p>
     <w:p>
       <w:pPr>
         <w:pStyle w:val="Normalnitekst"/>
-      </w:pPr>
-      <w:r>
-        <w:t>Neki tekst ovdje.</w:t>
+        <w:ind w:firstLine="708"/>
+      </w:pPr>
+      <w:r>
+        <w:t>Aplikaciju čine 4 modula: GUI modul (za prikaz podataka, grafičko sučelje), Database modul (za spajanje podataka s bazom podataka), BLE modul (eng. Bluetooth Low Energy, za povezivanje aplikacije s ICD uređajima) te Core modul (za povezivanje svih modula).</w:t>
+      </w:r>
+      <w:r>
+        <w:t xml:space="preserve"> Slika 1. prikazuje navedenu arhitekturu te veze između modula.</w:t>
+      </w:r>
+    </w:p>
+    <w:p>
+      <w:pPr>
+        <w:pStyle w:val="Normalnitekst"/>
+        <w:ind w:firstLine="708"/>
+      </w:pPr>
+    </w:p>
+    <w:p>
+      <w:pPr>
+        <w:pStyle w:val="Normalnitekst"/>
+        <w:ind w:firstLine="708"/>
+      </w:pPr>
+      <w:r>
+        <w:rPr>
+          <w:noProof/>
+          <w:lang w:eastAsia="hr-HR"/>
+        </w:rPr>
+        <w:drawing>
+          <wp:anchor distT="0" distB="0" distL="114300" distR="114300" simplePos="0" relativeHeight="251658240" behindDoc="1" locked="0" layoutInCell="1" allowOverlap="1" wp14:anchorId="0110939A" wp14:editId="73FB33AA">
+            <wp:simplePos x="0" y="0"/>
+            <wp:positionH relativeFrom="margin">
+              <wp:align>center</wp:align>
+            </wp:positionH>
+            <wp:positionV relativeFrom="paragraph">
+              <wp:posOffset>10160</wp:posOffset>
+            </wp:positionV>
+            <wp:extent cx="2695575" cy="3076575"/>
+            <wp:effectExtent l="0" t="0" r="9525" b="9525"/>
+            <wp:wrapTight wrapText="bothSides">
+              <wp:wrapPolygon edited="0">
+                <wp:start x="0" y="0"/>
+                <wp:lineTo x="0" y="21533"/>
+                <wp:lineTo x="21524" y="21533"/>
+                <wp:lineTo x="21524" y="0"/>
+                <wp:lineTo x="0" y="0"/>
+              </wp:wrapPolygon>
+            </wp:wrapTight>
+            <wp:docPr id="1" name="Picture 1"/>
+            <wp:cNvGraphicFramePr>
+              <a:graphicFrameLocks xmlns:a="http://schemas.openxmlformats.org/drawingml/2006/main" noChangeAspect="1"/>
+            </wp:cNvGraphicFramePr>
+            <a:graphic xmlns:a="http://schemas.openxmlformats.org/drawingml/2006/main">
+              <a:graphicData uri="http://schemas.openxmlformats.org/drawingml/2006/picture">
+                <pic:pic xmlns:pic="http://schemas.openxmlformats.org/drawingml/2006/picture">
+                  <pic:nvPicPr>
+                    <pic:cNvPr id="1" name="Arhitektura.png"/>
+                    <pic:cNvPicPr/>
+                  </pic:nvPicPr>
+                  <pic:blipFill>
+                    <a:blip r:embed="rId8">
+                      <a:extLst>
+                        <a:ext uri="{28A0092B-C50C-407E-A947-70E740481C1C}">
+                          <a14:useLocalDpi xmlns:a14="http://schemas.microsoft.com/office/drawing/2010/main" val="0"/>
+                        </a:ext>
+                      </a:extLst>
+                    </a:blip>
+                    <a:stretch>
+                      <a:fillRect/>
+                    </a:stretch>
+                  </pic:blipFill>
+                  <pic:spPr>
+                    <a:xfrm>
+                      <a:off x="0" y="0"/>
+                      <a:ext cx="2695575" cy="3076575"/>
+                    </a:xfrm>
+                    <a:prstGeom prst="rect">
+                      <a:avLst/>
+                    </a:prstGeom>
+                  </pic:spPr>
+                </pic:pic>
+              </a:graphicData>
+            </a:graphic>
+          </wp:anchor>
+        </w:drawing>
+      </w:r>
+    </w:p>
+    <w:p>
+      <w:pPr>
+        <w:pStyle w:val="Normalnitekst"/>
+        <w:ind w:firstLine="708"/>
+      </w:pPr>
+    </w:p>
+    <w:p>
+      <w:pPr>
+        <w:pStyle w:val="Normalnitekst"/>
+        <w:ind w:firstLine="708"/>
+      </w:pPr>
+    </w:p>
+    <w:p>
+      <w:pPr>
+        <w:pStyle w:val="Normalnitekst"/>
+        <w:ind w:firstLine="708"/>
+      </w:pPr>
+    </w:p>
+    <w:p>
+      <w:pPr>
+        <w:pStyle w:val="Normalnitekst"/>
+        <w:ind w:firstLine="708"/>
+      </w:pPr>
+    </w:p>
+    <w:p>
+      <w:pPr>
+        <w:pStyle w:val="Normalnitekst"/>
+        <w:ind w:firstLine="708"/>
+      </w:pPr>
+    </w:p>
+    <w:p>
+      <w:pPr>
+        <w:pStyle w:val="Normalnitekst"/>
+        <w:ind w:firstLine="708"/>
+      </w:pPr>
+    </w:p>
+    <w:p>
+      <w:pPr>
+        <w:pStyle w:val="Normalnitekst"/>
+        <w:ind w:firstLine="708"/>
+      </w:pPr>
+    </w:p>
+    <w:p>
+      <w:pPr>
+        <w:pStyle w:val="Normalnitekst"/>
+        <w:ind w:firstLine="708"/>
+      </w:pPr>
+    </w:p>
+    <w:p>
+      <w:pPr>
+        <w:pStyle w:val="Normalnitekst"/>
+        <w:ind w:firstLine="708"/>
+      </w:pPr>
+    </w:p>
+    <w:p>
+      <w:pPr>
+        <w:pStyle w:val="Normalnitekst"/>
+        <w:ind w:firstLine="708"/>
+      </w:pPr>
+    </w:p>
+    <w:p>
+      <w:pPr>
+        <w:pStyle w:val="Normalnitekst"/>
+        <w:ind w:firstLine="708"/>
+      </w:pPr>
+    </w:p>
+    <w:p>
+      <w:pPr>
+        <w:pStyle w:val="Normalnitekst"/>
+        <w:ind w:firstLine="708"/>
+      </w:pPr>
+      <w:r>
+        <w:rPr>
+          <w:noProof/>
+        </w:rPr>
+        <mc:AlternateContent>
+          <mc:Choice Requires="wps">
+            <w:drawing>
+              <wp:anchor distT="0" distB="0" distL="114300" distR="114300" simplePos="0" relativeHeight="251660288" behindDoc="0" locked="0" layoutInCell="1" allowOverlap="1" wp14:anchorId="5120BE87" wp14:editId="703A29F1">
+                <wp:simplePos x="0" y="0"/>
+                <wp:positionH relativeFrom="margin">
+                  <wp:align>center</wp:align>
+                </wp:positionH>
+                <wp:positionV relativeFrom="paragraph">
+                  <wp:posOffset>69850</wp:posOffset>
+                </wp:positionV>
+                <wp:extent cx="2695575" cy="635"/>
+                <wp:effectExtent l="0" t="0" r="9525" b="3810"/>
+                <wp:wrapSquare wrapText="bothSides"/>
+                <wp:docPr id="2" name="Text Box 2"/>
+                <wp:cNvGraphicFramePr/>
+                <a:graphic xmlns:a="http://schemas.openxmlformats.org/drawingml/2006/main">
+                  <a:graphicData uri="http://schemas.microsoft.com/office/word/2010/wordprocessingShape">
+                    <wps:wsp>
+                      <wps:cNvSpPr txBox="1"/>
+                      <wps:spPr>
+                        <a:xfrm>
+                          <a:off x="0" y="0"/>
+                          <a:ext cx="2695575" cy="635"/>
+                        </a:xfrm>
+                        <a:prstGeom prst="rect">
+                          <a:avLst/>
+                        </a:prstGeom>
+                        <a:solidFill>
+                          <a:prstClr val="white"/>
+                        </a:solidFill>
+                        <a:ln>
+                          <a:noFill/>
+                        </a:ln>
+                        <a:effectLst/>
+                      </wps:spPr>
+                      <wps:txbx>
+                        <w:txbxContent>
+                          <w:p>
+                            <w:pPr>
+                              <w:pStyle w:val="Caption"/>
+                              <w:jc w:val="center"/>
+                              <w:rPr>
+                                <w:rFonts w:ascii="Times New Roman" w:hAnsi="Times New Roman" w:cs="Times New Roman"/>
+                                <w:noProof/>
+                                <w:color w:val="auto"/>
+                                <w:sz w:val="20"/>
+                                <w:szCs w:val="20"/>
+                              </w:rPr>
+                            </w:pPr>
+                            <w:r>
+                              <w:rPr>
+                                <w:color w:val="auto"/>
+                                <w:sz w:val="20"/>
+                                <w:szCs w:val="20"/>
+                              </w:rPr>
+                              <w:t xml:space="preserve">Slika </w:t>
+                            </w:r>
+                            <w:r>
+                              <w:rPr>
+                                <w:color w:val="auto"/>
+                                <w:sz w:val="20"/>
+                                <w:szCs w:val="20"/>
+                              </w:rPr>
+                              <w:fldChar w:fldCharType="begin"/>
+                            </w:r>
+                            <w:r>
+                              <w:rPr>
+                                <w:color w:val="auto"/>
+                                <w:sz w:val="20"/>
+                                <w:szCs w:val="20"/>
+                              </w:rPr>
+                              <w:instrText xml:space="preserve"> SEQ Slika \* ARABIC </w:instrText>
+                            </w:r>
+                            <w:r>
+                              <w:rPr>
+                                <w:color w:val="auto"/>
+                                <w:sz w:val="20"/>
+                                <w:szCs w:val="20"/>
+                              </w:rPr>
+                              <w:fldChar w:fldCharType="separate"/>
+                            </w:r>
+                            <w:r>
+                              <w:rPr>
+                                <w:noProof/>
+                                <w:color w:val="auto"/>
+                                <w:sz w:val="20"/>
+                                <w:szCs w:val="20"/>
+                              </w:rPr>
+                              <w:t>1</w:t>
+                            </w:r>
+                            <w:r>
+                              <w:rPr>
+                                <w:color w:val="auto"/>
+                                <w:sz w:val="20"/>
+                                <w:szCs w:val="20"/>
+                              </w:rPr>
+                              <w:fldChar w:fldCharType="end"/>
+                            </w:r>
+                            <w:r>
+                              <w:rPr>
+                                <w:color w:val="auto"/>
+                                <w:sz w:val="20"/>
+                                <w:szCs w:val="20"/>
+                              </w:rPr>
+                              <w:t>. Arhitektura aplikacije - moduli</w:t>
+                            </w:r>
+                          </w:p>
+                        </w:txbxContent>
+                      </wps:txbx>
+                      <wps:bodyPr rot="0" spcFirstLastPara="0" vertOverflow="overflow" horzOverflow="overflow" vert="horz" wrap="square" lIns="0" tIns="0" rIns="0" bIns="0" numCol="1" spcCol="0" rtlCol="0" fromWordArt="0" anchor="t" anchorCtr="0" forceAA="0" compatLnSpc="1">
+                        <a:prstTxWarp prst="textNoShape">
+                          <a:avLst/>
+                        </a:prstTxWarp>
+                        <a:spAutoFit/>
+                      </wps:bodyPr>
+                    </wps:wsp>
+                  </a:graphicData>
+                </a:graphic>
+              </wp:anchor>
+            </w:drawing>
+          </mc:Choice>
+          <mc:Fallback>
+            <w:pict>
+              <v:shapetype w14:anchorId="5120BE87" id="_x0000_t202" coordsize="21600,21600" o:spt="202" path="m,l,21600r21600,l21600,xe">
+                <v:stroke joinstyle="miter"/>
+                <v:path gradientshapeok="t" o:connecttype="rect"/>
+              </v:shapetype>
+              <v:shape id="Text Box 2" o:spid="_x0000_s1026" type="#_x0000_t202" style="position:absolute;left:0;text-align:left;margin-left:0;margin-top:5.5pt;width:212.25pt;height:.05pt;z-index:251660288;visibility:visible;mso-wrap-style:square;mso-wrap-distance-left:9pt;mso-wrap-distance-top:0;mso-wrap-distance-right:9pt;mso-wrap-distance-bottom:0;mso-position-horizontal:center;mso-position-horizontal-relative:margin;mso-position-vertical:absolute;mso-position-vertical-relative:text;v-text-anchor:top" o:gfxdata="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" stroked="f">
+                <v:textbox style="mso-fit-shape-to-text:t" inset="0,0,0,0">
+                  <w:txbxContent>
+                    <w:p>
+                      <w:pPr>
+                        <w:pStyle w:val="Caption"/>
+                        <w:jc w:val="center"/>
+                        <w:rPr>
+                          <w:rFonts w:ascii="Times New Roman" w:hAnsi="Times New Roman" w:cs="Times New Roman"/>
+                          <w:noProof/>
+                          <w:color w:val="auto"/>
+                          <w:sz w:val="20"/>
+                          <w:szCs w:val="20"/>
+                        </w:rPr>
+                      </w:pPr>
+                      <w:r>
+                        <w:rPr>
+                          <w:color w:val="auto"/>
+                          <w:sz w:val="20"/>
+                          <w:szCs w:val="20"/>
+                        </w:rPr>
+                        <w:t xml:space="preserve">Slika </w:t>
+                      </w:r>
+                      <w:r>
+                        <w:rPr>
+                          <w:color w:val="auto"/>
+                          <w:sz w:val="20"/>
+                          <w:szCs w:val="20"/>
+                        </w:rPr>
+                        <w:fldChar w:fldCharType="begin"/>
+                      </w:r>
+                      <w:r>
+                        <w:rPr>
+                          <w:color w:val="auto"/>
+                          <w:sz w:val="20"/>
+                          <w:szCs w:val="20"/>
+                        </w:rPr>
+                        <w:instrText xml:space="preserve"> SEQ Slika \* ARABIC </w:instrText>
+                      </w:r>
+                      <w:r>
+                        <w:rPr>
+                          <w:color w:val="auto"/>
+                          <w:sz w:val="20"/>
+                          <w:szCs w:val="20"/>
+                        </w:rPr>
+                        <w:fldChar w:fldCharType="separate"/>
+                      </w:r>
+                      <w:r>
+                        <w:rPr>
+                          <w:noProof/>
+                          <w:color w:val="auto"/>
+                          <w:sz w:val="20"/>
+                          <w:szCs w:val="20"/>
+                        </w:rPr>
+                        <w:t>1</w:t>
+                      </w:r>
+                      <w:r>
+                        <w:rPr>
+                          <w:color w:val="auto"/>
+                          <w:sz w:val="20"/>
+                          <w:szCs w:val="20"/>
+                        </w:rPr>
+                        <w:fldChar w:fldCharType="end"/>
+                      </w:r>
+                      <w:r>
+                        <w:rPr>
+                          <w:color w:val="auto"/>
+                          <w:sz w:val="20"/>
+                          <w:szCs w:val="20"/>
+                        </w:rPr>
+                        <w:t>. Arhitektura aplikacije - moduli</w:t>
+                      </w:r>
+                    </w:p>
+                  </w:txbxContent>
+                </v:textbox>
+                <w10:wrap type="square" anchorx="margin"/>
+              </v:shape>
+            </w:pict>
+          </mc:Fallback>
+        </mc:AlternateContent>
+      </w:r>
+    </w:p>
+    <w:p>
+      <w:pPr>
+        <w:pStyle w:val="Normalnitekst"/>
+        <w:ind w:firstLine="708"/>
+      </w:pPr>
+    </w:p>
+    <w:p>
+      <w:pPr>
+        <w:pStyle w:val="Normalnitekst"/>
+        <w:ind w:firstLine="708"/>
+      </w:pPr>
+      <w:r>
+        <w:t>// TODO – detaljniji opis modula</w:t>
       </w:r>
     </w:p>
     <w:sectPr>
-      <w:footerReference w:type="default" r:id="rId8"/>
+      <w:footerReference w:type="default" r:id="rId9"/>
       <w:pgSz w:w="11906" w:h="16838"/>
       <w:pgMar w:top="1417" w:right="1417" w:bottom="1417" w:left="1417" w:header="708" w:footer="708" w:gutter="0"/>
       <w:pgNumType w:start="1"/>
@@ -1631,13 +2093,12 @@
     <w:basedOn w:val="1Naslov"/>
     <w:link w:val="NormalnitekstChar"/>
     <w:qFormat/>
-    <w:rsid w:val="00165A1F"/>
+    <w:rsid w:val="00E22AE2"/>
     <w:pPr>
       <w:numPr>
         <w:numId w:val="0"/>
       </w:numPr>
       <w:spacing w:after="120"/>
-      <w:ind w:left="425" w:hanging="425"/>
       <w:jc w:val="both"/>
     </w:pPr>
     <w:rPr>
@@ -1662,12 +2123,54 @@
     <w:name w:val="Normalni tekst Char"/>
     <w:basedOn w:val="1NaslovChar"/>
     <w:link w:val="Normalnitekst"/>
-    <w:rsid w:val="00165A1F"/>
+    <w:rsid w:val="00E22AE2"/>
     <w:rPr>
       <w:rFonts w:ascii="Times New Roman" w:hAnsi="Times New Roman" w:cs="Times New Roman"/>
       <w:b w:val="0"/>
       <w:sz w:val="24"/>
       <w:szCs w:val="24"/>
+    </w:rPr>
+  </w:style>
+  <w:style w:type="paragraph" w:styleId="Caption">
+    <w:name w:val="caption"/>
+    <w:basedOn w:val="Normal"/>
+    <w:next w:val="Normal"/>
+    <w:uiPriority w:val="35"/>
+    <w:unhideWhenUsed/>
+    <w:qFormat/>
+    <w:rsid w:val="00673A9B"/>
+    <w:pPr>
+      <w:spacing w:after="200" w:line="240" w:lineRule="auto"/>
+    </w:pPr>
+    <w:rPr>
+      <w:i/>
+      <w:iCs/>
+      <w:color w:val="44546A" w:themeColor="text2"/>
+      <w:sz w:val="18"/>
+      <w:szCs w:val="18"/>
+    </w:rPr>
+  </w:style>
+  <w:style w:type="paragraph" w:styleId="TOC1">
+    <w:name w:val="toc 1"/>
+    <w:basedOn w:val="Normal"/>
+    <w:next w:val="Normal"/>
+    <w:autoRedefine/>
+    <w:uiPriority w:val="39"/>
+    <w:unhideWhenUsed/>
+    <w:rsid w:val="00554235"/>
+    <w:pPr>
+      <w:spacing w:after="100"/>
+    </w:pPr>
+  </w:style>
+  <w:style w:type="character" w:styleId="Hyperlink">
+    <w:name w:val="Hyperlink"/>
+    <w:basedOn w:val="DefaultParagraphFont"/>
+    <w:uiPriority w:val="99"/>
+    <w:unhideWhenUsed/>
+    <w:rsid w:val="00554235"/>
+    <w:rPr>
+      <w:color w:val="0563C1" w:themeColor="hyperlink"/>
+      <w:u w:val="single"/>
     </w:rPr>
   </w:style>
 </w:styles>
@@ -1939,7 +2442,7 @@
 </file>
 
 <file path=customXml/itemProps1.xml><?xml version="1.0" encoding="utf-8"?>
-<ds:datastoreItem xmlns:ds="http://schemas.openxmlformats.org/officeDocument/2006/customXml" ds:itemID="{38129113-B079-43B7-BA38-77CCC9FCA77F}">
+<ds:datastoreItem xmlns:ds="http://schemas.openxmlformats.org/officeDocument/2006/customXml" ds:itemID="{3A4713B2-18DD-4E90-8F0F-1891E32AF6EC}">
   <ds:schemaRefs>
     <ds:schemaRef ds:uri="http://schemas.openxmlformats.org/officeDocument/2006/bibliography"/>
   </ds:schemaRefs>

</xml_diff>

<commit_message>
Tehnička dokumentacija - opis ERA modela i arhitekture sustava.
</commit_message>
<xml_diff>
--- a/Tehnička dokumentacija/Indoor Tracking - Tehnička dokumentacija.docx
+++ b/Tehnička dokumentacija/Indoor Tracking - Tehnička dokumentacija.docx
@@ -679,7 +679,9 @@
               <w:tab w:val="right" w:leader="dot" w:pos="9062"/>
             </w:tabs>
             <w:rPr>
+              <w:rFonts w:eastAsiaTheme="minorEastAsia"/>
               <w:noProof/>
+              <w:lang w:eastAsia="hr-HR"/>
             </w:rPr>
           </w:pPr>
           <w:r>
@@ -691,7 +693,7 @@
           <w:r>
             <w:fldChar w:fldCharType="separate"/>
           </w:r>
-          <w:hyperlink w:anchor="_Toc466390224" w:history="1">
+          <w:hyperlink w:anchor="_Toc466485154" w:history="1">
             <w:r>
               <w:rPr>
                 <w:rStyle w:val="Hyperlink"/>
@@ -701,7 +703,9 @@
             </w:r>
             <w:r>
               <w:rPr>
+                <w:rFonts w:eastAsiaTheme="minorEastAsia"/>
                 <w:noProof/>
+                <w:lang w:eastAsia="hr-HR"/>
               </w:rPr>
               <w:tab/>
             </w:r>
@@ -731,7 +735,7 @@
                 <w:noProof/>
                 <w:webHidden/>
               </w:rPr>
-              <w:instrText xml:space="preserve"> PAGEREF _Toc466390224 \h </w:instrText>
+              <w:instrText xml:space="preserve"> PAGEREF _Toc466485154 \h </w:instrText>
             </w:r>
             <w:r>
               <w:rPr>
@@ -763,6 +767,92 @@
           </w:hyperlink>
         </w:p>
         <w:p>
+          <w:pPr>
+            <w:pStyle w:val="TOC1"/>
+            <w:tabs>
+              <w:tab w:val="left" w:pos="440"/>
+              <w:tab w:val="right" w:leader="dot" w:pos="9062"/>
+            </w:tabs>
+            <w:rPr>
+              <w:rFonts w:eastAsiaTheme="minorEastAsia"/>
+              <w:noProof/>
+              <w:lang w:eastAsia="hr-HR"/>
+            </w:rPr>
+          </w:pPr>
+          <w:hyperlink w:anchor="_Toc466485155" w:history="1">
+            <w:r>
+              <w:rPr>
+                <w:rStyle w:val="Hyperlink"/>
+                <w:noProof/>
+              </w:rPr>
+              <w:t>2.</w:t>
+            </w:r>
+            <w:r>
+              <w:rPr>
+                <w:rFonts w:eastAsiaTheme="minorEastAsia"/>
+                <w:noProof/>
+                <w:lang w:eastAsia="hr-HR"/>
+              </w:rPr>
+              <w:tab/>
+            </w:r>
+            <w:r>
+              <w:rPr>
+                <w:rStyle w:val="Hyperlink"/>
+                <w:noProof/>
+              </w:rPr>
+              <w:t>Podatkovni model</w:t>
+            </w:r>
+            <w:r>
+              <w:rPr>
+                <w:noProof/>
+                <w:webHidden/>
+              </w:rPr>
+              <w:tab/>
+            </w:r>
+            <w:r>
+              <w:rPr>
+                <w:noProof/>
+                <w:webHidden/>
+              </w:rPr>
+              <w:fldChar w:fldCharType="begin"/>
+            </w:r>
+            <w:r>
+              <w:rPr>
+                <w:noProof/>
+                <w:webHidden/>
+              </w:rPr>
+              <w:instrText xml:space="preserve"> PAGEREF _Toc466485155 \h </w:instrText>
+            </w:r>
+            <w:r>
+              <w:rPr>
+                <w:noProof/>
+                <w:webHidden/>
+              </w:rPr>
+            </w:r>
+            <w:r>
+              <w:rPr>
+                <w:noProof/>
+                <w:webHidden/>
+              </w:rPr>
+              <w:fldChar w:fldCharType="separate"/>
+            </w:r>
+            <w:r>
+              <w:rPr>
+                <w:noProof/>
+                <w:webHidden/>
+              </w:rPr>
+              <w:t>2</w:t>
+            </w:r>
+            <w:r>
+              <w:rPr>
+                <w:noProof/>
+                <w:webHidden/>
+              </w:rPr>
+              <w:fldChar w:fldCharType="end"/>
+            </w:r>
+          </w:hyperlink>
+        </w:p>
+        <w:p>
           <w:r>
             <w:rPr>
               <w:b/>
@@ -797,7 +887,7 @@
         <w:pStyle w:val="1Naslov"/>
         <w:outlineLvl w:val="0"/>
       </w:pPr>
-      <w:bookmarkStart w:id="1" w:name="_Toc466390224"/>
+      <w:bookmarkStart w:id="1" w:name="_Toc466485154"/>
       <w:r>
         <w:lastRenderedPageBreak/>
         <w:t>Arhitektura</w:t>
@@ -813,10 +903,34 @@
         <w:ind w:firstLine="708"/>
       </w:pPr>
       <w:r>
-        <w:t>Aplikaciju čine 4 modula: GUI modul (za prikaz podataka, grafičko sučelje), Database modul (za spajanje podataka s bazom podataka), BLE modul (eng. Bluetooth Low Energy, za povezivanje aplikacije s ICD uređajima) te Core modul (za povezivanje svih modula).</w:t>
-      </w:r>
-      <w:r>
-        <w:t xml:space="preserve"> Slika 1. prikazuje navedenu arhitekturu te veze između modula.</w:t>
+        <w:t xml:space="preserve">Aplikaciju čine 4 modula: </w:t>
+      </w:r>
+      <w:r>
+        <w:t>App</w:t>
+      </w:r>
+      <w:r>
+        <w:t xml:space="preserve"> modul, </w:t>
+      </w:r>
+      <w:r>
+        <w:t>DbAccess</w:t>
+      </w:r>
+      <w:r>
+        <w:t xml:space="preserve"> modul, </w:t>
+      </w:r>
+      <w:r>
+        <w:t xml:space="preserve">BLE modul (eng. </w:t>
+      </w:r>
+      <w:r>
+        <w:rPr>
+          <w:i/>
+        </w:rPr>
+        <w:t>Bluetooth Low Energy</w:t>
+      </w:r>
+      <w:r>
+        <w:t xml:space="preserve">) te Core modul. </w:t>
+      </w:r>
+      <w:r>
+        <w:t>Slika 1. prikazuje navedenu arhitekturu te veze između modula.</w:t>
       </w:r>
     </w:p>
     <w:p>
@@ -844,14 +958,14 @@
             <wp:positionV relativeFrom="paragraph">
               <wp:posOffset>10160</wp:posOffset>
             </wp:positionV>
-            <wp:extent cx="2695575" cy="3076575"/>
-            <wp:effectExtent l="0" t="0" r="9525" b="9525"/>
+            <wp:extent cx="2695575" cy="3075940"/>
+            <wp:effectExtent l="0" t="0" r="0" b="0"/>
             <wp:wrapTight wrapText="bothSides">
               <wp:wrapPolygon edited="0">
                 <wp:start x="0" y="0"/>
-                <wp:lineTo x="0" y="21533"/>
-                <wp:lineTo x="21524" y="21533"/>
-                <wp:lineTo x="21524" y="0"/>
+                <wp:lineTo x="0" y="21404"/>
+                <wp:lineTo x="21371" y="21404"/>
+                <wp:lineTo x="21371" y="0"/>
                 <wp:lineTo x="0" y="0"/>
               </wp:wrapPolygon>
             </wp:wrapTight>
@@ -881,7 +995,7 @@
                   <pic:spPr>
                     <a:xfrm>
                       <a:off x="0" y="0"/>
-                      <a:ext cx="2695575" cy="3076575"/>
+                      <a:ext cx="2695575" cy="3076574"/>
                     </a:xfrm>
                     <a:prstGeom prst="rect">
                       <a:avLst/>
@@ -968,6 +1082,7 @@
       <w:r>
         <w:rPr>
           <w:noProof/>
+          <w:lang w:eastAsia="hr-HR"/>
         </w:rPr>
         <mc:AlternateContent>
           <mc:Choice Requires="wps">
@@ -1191,11 +1306,559 @@
         <w:ind w:firstLine="708"/>
       </w:pPr>
       <w:r>
-        <w:t>// TODO – detaljniji opis modula</w:t>
-      </w:r>
+        <w:t>App modul implementirat će korisničko sučelje te će služiti za prikaz podataka, koje dobiva od Core modula. Core modul implementira sva sučelja i klase potrebne za komuniciranje svih modula, tako da je on u vezi za svim modulima. BLE modul sadrži klase koje implementiraju algoritme za učitavanje ICD uređaja te algoritme za određivanje najbližeg ICD uređaja</w:t>
+      </w:r>
+      <w:r>
+        <w:t xml:space="preserve">, odnosno određivanje korisničke lokacije. DbAccess modul sadrži web servis za pristupanje serverskoj MS SQL bazi podataka, budući da baza nije javna te se nalazi iza sigurnosne stijene (eng. </w:t>
+      </w:r>
+      <w:r>
+        <w:rPr>
+          <w:i/>
+        </w:rPr>
+        <w:t>firewall</w:t>
+      </w:r>
+      <w:r>
+        <w:t>) pa joj se ne može direktno pristupiti.</w:t>
+      </w:r>
+    </w:p>
+    <w:p>
+      <w:pPr>
+        <w:pStyle w:val="Normalnitekst"/>
+        <w:ind w:firstLine="708"/>
+      </w:pPr>
+    </w:p>
+    <w:p>
+      <w:pPr>
+        <w:rPr>
+          <w:rFonts w:ascii="Times New Roman" w:hAnsi="Times New Roman" w:cs="Times New Roman"/>
+          <w:sz w:val="24"/>
+          <w:szCs w:val="24"/>
+        </w:rPr>
+      </w:pPr>
+      <w:r>
+        <w:br w:type="page"/>
+      </w:r>
+    </w:p>
+    <w:p>
+      <w:pPr>
+        <w:pStyle w:val="1Naslov"/>
+        <w:outlineLvl w:val="0"/>
+      </w:pPr>
+      <w:bookmarkStart w:id="2" w:name="_Toc466485155"/>
+      <w:r>
+        <w:lastRenderedPageBreak/>
+        <w:t>Podatkovni model</w:t>
+      </w:r>
+      <w:bookmarkEnd w:id="2"/>
+    </w:p>
+    <w:p>
+      <w:pPr>
+        <w:pStyle w:val="Normalnitekst"/>
+        <w:ind w:firstLine="708"/>
+      </w:pPr>
+      <w:r>
+        <w:rPr>
+          <w:noProof/>
+        </w:rPr>
+        <mc:AlternateContent>
+          <mc:Choice Requires="wps">
+            <w:drawing>
+              <wp:anchor distT="0" distB="0" distL="114300" distR="114300" simplePos="0" relativeHeight="251663360" behindDoc="1" locked="0" layoutInCell="1" allowOverlap="1" wp14:anchorId="4F4059EA" wp14:editId="72C6525A">
+                <wp:simplePos x="0" y="0"/>
+                <wp:positionH relativeFrom="margin">
+                  <wp:align>right</wp:align>
+                </wp:positionH>
+                <wp:positionV relativeFrom="paragraph">
+                  <wp:posOffset>2879090</wp:posOffset>
+                </wp:positionV>
+                <wp:extent cx="5760720" cy="635"/>
+                <wp:effectExtent l="0" t="0" r="0" b="0"/>
+                <wp:wrapTight wrapText="bothSides">
+                  <wp:wrapPolygon edited="0">
+                    <wp:start x="0" y="0"/>
+                    <wp:lineTo x="0" y="19591"/>
+                    <wp:lineTo x="21500" y="19591"/>
+                    <wp:lineTo x="21500" y="0"/>
+                    <wp:lineTo x="0" y="0"/>
+                  </wp:wrapPolygon>
+                </wp:wrapTight>
+                <wp:docPr id="4" name="Text Box 4"/>
+                <wp:cNvGraphicFramePr/>
+                <a:graphic xmlns:a="http://schemas.openxmlformats.org/drawingml/2006/main">
+                  <a:graphicData uri="http://schemas.microsoft.com/office/word/2010/wordprocessingShape">
+                    <wps:wsp>
+                      <wps:cNvSpPr txBox="1"/>
+                      <wps:spPr>
+                        <a:xfrm>
+                          <a:off x="0" y="0"/>
+                          <a:ext cx="5760720" cy="635"/>
+                        </a:xfrm>
+                        <a:prstGeom prst="rect">
+                          <a:avLst/>
+                        </a:prstGeom>
+                        <a:solidFill>
+                          <a:prstClr val="white"/>
+                        </a:solidFill>
+                        <a:ln>
+                          <a:noFill/>
+                        </a:ln>
+                        <a:effectLst/>
+                      </wps:spPr>
+                      <wps:txbx>
+                        <w:txbxContent>
+                          <w:p>
+                            <w:pPr>
+                              <w:pStyle w:val="Caption"/>
+                              <w:jc w:val="center"/>
+                              <w:rPr>
+                                <w:rFonts w:ascii="Times New Roman" w:hAnsi="Times New Roman" w:cs="Times New Roman"/>
+                                <w:noProof/>
+                                <w:color w:val="auto"/>
+                                <w:sz w:val="20"/>
+                                <w:szCs w:val="20"/>
+                              </w:rPr>
+                            </w:pPr>
+                            <w:r>
+                              <w:rPr>
+                                <w:rFonts w:ascii="Times New Roman" w:hAnsi="Times New Roman" w:cs="Times New Roman"/>
+                                <w:color w:val="auto"/>
+                                <w:sz w:val="20"/>
+                                <w:szCs w:val="20"/>
+                              </w:rPr>
+                              <w:t xml:space="preserve">Slika </w:t>
+                            </w:r>
+                            <w:r>
+                              <w:rPr>
+                                <w:rFonts w:ascii="Times New Roman" w:hAnsi="Times New Roman" w:cs="Times New Roman"/>
+                                <w:color w:val="auto"/>
+                                <w:sz w:val="20"/>
+                                <w:szCs w:val="20"/>
+                              </w:rPr>
+                              <w:fldChar w:fldCharType="begin"/>
+                            </w:r>
+                            <w:r>
+                              <w:rPr>
+                                <w:rFonts w:ascii="Times New Roman" w:hAnsi="Times New Roman" w:cs="Times New Roman"/>
+                                <w:color w:val="auto"/>
+                                <w:sz w:val="20"/>
+                                <w:szCs w:val="20"/>
+                              </w:rPr>
+                              <w:instrText xml:space="preserve"> SEQ Slika \* ARABIC </w:instrText>
+                            </w:r>
+                            <w:r>
+                              <w:rPr>
+                                <w:rFonts w:ascii="Times New Roman" w:hAnsi="Times New Roman" w:cs="Times New Roman"/>
+                                <w:color w:val="auto"/>
+                                <w:sz w:val="20"/>
+                                <w:szCs w:val="20"/>
+                              </w:rPr>
+                              <w:fldChar w:fldCharType="separate"/>
+                            </w:r>
+                            <w:r>
+                              <w:rPr>
+                                <w:rFonts w:ascii="Times New Roman" w:hAnsi="Times New Roman" w:cs="Times New Roman"/>
+                                <w:noProof/>
+                                <w:color w:val="auto"/>
+                                <w:sz w:val="20"/>
+                                <w:szCs w:val="20"/>
+                              </w:rPr>
+                              <w:t>2</w:t>
+                            </w:r>
+                            <w:r>
+                              <w:rPr>
+                                <w:rFonts w:ascii="Times New Roman" w:hAnsi="Times New Roman" w:cs="Times New Roman"/>
+                                <w:color w:val="auto"/>
+                                <w:sz w:val="20"/>
+                                <w:szCs w:val="20"/>
+                              </w:rPr>
+                              <w:fldChar w:fldCharType="end"/>
+                            </w:r>
+                            <w:r>
+                              <w:rPr>
+                                <w:rFonts w:ascii="Times New Roman" w:hAnsi="Times New Roman" w:cs="Times New Roman"/>
+                                <w:color w:val="auto"/>
+                                <w:sz w:val="20"/>
+                                <w:szCs w:val="20"/>
+                              </w:rPr>
+                              <w:t>. ERA model</w:t>
+                            </w:r>
+                          </w:p>
+                        </w:txbxContent>
+                      </wps:txbx>
+                      <wps:bodyPr rot="0" spcFirstLastPara="0" vertOverflow="overflow" horzOverflow="overflow" vert="horz" wrap="square" lIns="0" tIns="0" rIns="0" bIns="0" numCol="1" spcCol="0" rtlCol="0" fromWordArt="0" anchor="t" anchorCtr="0" forceAA="0" compatLnSpc="1">
+                        <a:prstTxWarp prst="textNoShape">
+                          <a:avLst/>
+                        </a:prstTxWarp>
+                        <a:spAutoFit/>
+                      </wps:bodyPr>
+                    </wps:wsp>
+                  </a:graphicData>
+                </a:graphic>
+              </wp:anchor>
+            </w:drawing>
+          </mc:Choice>
+          <mc:Fallback>
+            <w:pict>
+              <v:shape w14:anchorId="4F4059EA" id="Text Box 4" o:spid="_x0000_s1027" type="#_x0000_t202" style="position:absolute;left:0;text-align:left;margin-left:402.4pt;margin-top:226.7pt;width:453.6pt;height:.05pt;z-index:-251653120;visibility:visible;mso-wrap-style:square;mso-wrap-distance-left:9pt;mso-wrap-distance-top:0;mso-wrap-distance-right:9pt;mso-wrap-distance-bottom:0;mso-position-horizontal:right;mso-position-horizontal-relative:margin;mso-position-vertical:absolute;mso-position-vertical-relative:text;v-text-anchor:top" o:gfxdata="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" stroked="f">
+                <v:textbox style="mso-fit-shape-to-text:t" inset="0,0,0,0">
+                  <w:txbxContent>
+                    <w:p>
+                      <w:pPr>
+                        <w:pStyle w:val="Caption"/>
+                        <w:jc w:val="center"/>
+                        <w:rPr>
+                          <w:rFonts w:ascii="Times New Roman" w:hAnsi="Times New Roman" w:cs="Times New Roman"/>
+                          <w:noProof/>
+                          <w:color w:val="auto"/>
+                          <w:sz w:val="20"/>
+                          <w:szCs w:val="20"/>
+                        </w:rPr>
+                      </w:pPr>
+                      <w:r>
+                        <w:rPr>
+                          <w:rFonts w:ascii="Times New Roman" w:hAnsi="Times New Roman" w:cs="Times New Roman"/>
+                          <w:color w:val="auto"/>
+                          <w:sz w:val="20"/>
+                          <w:szCs w:val="20"/>
+                        </w:rPr>
+                        <w:t xml:space="preserve">Slika </w:t>
+                      </w:r>
+                      <w:r>
+                        <w:rPr>
+                          <w:rFonts w:ascii="Times New Roman" w:hAnsi="Times New Roman" w:cs="Times New Roman"/>
+                          <w:color w:val="auto"/>
+                          <w:sz w:val="20"/>
+                          <w:szCs w:val="20"/>
+                        </w:rPr>
+                        <w:fldChar w:fldCharType="begin"/>
+                      </w:r>
+                      <w:r>
+                        <w:rPr>
+                          <w:rFonts w:ascii="Times New Roman" w:hAnsi="Times New Roman" w:cs="Times New Roman"/>
+                          <w:color w:val="auto"/>
+                          <w:sz w:val="20"/>
+                          <w:szCs w:val="20"/>
+                        </w:rPr>
+                        <w:instrText xml:space="preserve"> SEQ Slika \* ARABIC </w:instrText>
+                      </w:r>
+                      <w:r>
+                        <w:rPr>
+                          <w:rFonts w:ascii="Times New Roman" w:hAnsi="Times New Roman" w:cs="Times New Roman"/>
+                          <w:color w:val="auto"/>
+                          <w:sz w:val="20"/>
+                          <w:szCs w:val="20"/>
+                        </w:rPr>
+                        <w:fldChar w:fldCharType="separate"/>
+                      </w:r>
+                      <w:r>
+                        <w:rPr>
+                          <w:rFonts w:ascii="Times New Roman" w:hAnsi="Times New Roman" w:cs="Times New Roman"/>
+                          <w:noProof/>
+                          <w:color w:val="auto"/>
+                          <w:sz w:val="20"/>
+                          <w:szCs w:val="20"/>
+                        </w:rPr>
+                        <w:t>2</w:t>
+                      </w:r>
+                      <w:r>
+                        <w:rPr>
+                          <w:rFonts w:ascii="Times New Roman" w:hAnsi="Times New Roman" w:cs="Times New Roman"/>
+                          <w:color w:val="auto"/>
+                          <w:sz w:val="20"/>
+                          <w:szCs w:val="20"/>
+                        </w:rPr>
+                        <w:fldChar w:fldCharType="end"/>
+                      </w:r>
+                      <w:r>
+                        <w:rPr>
+                          <w:rFonts w:ascii="Times New Roman" w:hAnsi="Times New Roman" w:cs="Times New Roman"/>
+                          <w:color w:val="auto"/>
+                          <w:sz w:val="20"/>
+                          <w:szCs w:val="20"/>
+                        </w:rPr>
+                        <w:t>. ERA model</w:t>
+                      </w:r>
+                    </w:p>
+                  </w:txbxContent>
+                </v:textbox>
+                <w10:wrap type="tight" anchorx="margin"/>
+              </v:shape>
+            </w:pict>
+          </mc:Fallback>
+        </mc:AlternateContent>
+      </w:r>
+      <w:r>
+        <w:rPr>
+          <w:noProof/>
+          <w:lang w:eastAsia="hr-HR"/>
+        </w:rPr>
+        <w:drawing>
+          <wp:anchor distT="0" distB="0" distL="114300" distR="114300" simplePos="0" relativeHeight="251661312" behindDoc="1" locked="0" layoutInCell="1" allowOverlap="1" wp14:anchorId="2A4156BB" wp14:editId="27A908F2">
+            <wp:simplePos x="0" y="0"/>
+            <wp:positionH relativeFrom="margin">
+              <wp:align>right</wp:align>
+            </wp:positionH>
+            <wp:positionV relativeFrom="page">
+              <wp:posOffset>1818005</wp:posOffset>
+            </wp:positionV>
+            <wp:extent cx="5760720" cy="2392045"/>
+            <wp:effectExtent l="0" t="0" r="0" b="8255"/>
+            <wp:wrapTight wrapText="bothSides">
+              <wp:wrapPolygon edited="0">
+                <wp:start x="0" y="0"/>
+                <wp:lineTo x="0" y="21503"/>
+                <wp:lineTo x="21500" y="21503"/>
+                <wp:lineTo x="21500" y="0"/>
+                <wp:lineTo x="0" y="0"/>
+              </wp:wrapPolygon>
+            </wp:wrapTight>
+            <wp:docPr id="3" name="Picture 3"/>
+            <wp:cNvGraphicFramePr>
+              <a:graphicFrameLocks xmlns:a="http://schemas.openxmlformats.org/drawingml/2006/main" noChangeAspect="1"/>
+            </wp:cNvGraphicFramePr>
+            <a:graphic xmlns:a="http://schemas.openxmlformats.org/drawingml/2006/main">
+              <a:graphicData uri="http://schemas.openxmlformats.org/drawingml/2006/picture">
+                <pic:pic xmlns:pic="http://schemas.openxmlformats.org/drawingml/2006/picture">
+                  <pic:nvPicPr>
+                    <pic:cNvPr id="3" name="ERA.jpg"/>
+                    <pic:cNvPicPr/>
+                  </pic:nvPicPr>
+                  <pic:blipFill>
+                    <a:blip r:embed="rId9">
+                      <a:extLst>
+                        <a:ext uri="{28A0092B-C50C-407E-A947-70E740481C1C}">
+                          <a14:useLocalDpi xmlns:a14="http://schemas.microsoft.com/office/drawing/2010/main" val="0"/>
+                        </a:ext>
+                      </a:extLst>
+                    </a:blip>
+                    <a:stretch>
+                      <a:fillRect/>
+                    </a:stretch>
+                  </pic:blipFill>
+                  <pic:spPr>
+                    <a:xfrm>
+                      <a:off x="0" y="0"/>
+                      <a:ext cx="5760720" cy="2392045"/>
+                    </a:xfrm>
+                    <a:prstGeom prst="rect">
+                      <a:avLst/>
+                    </a:prstGeom>
+                  </pic:spPr>
+                </pic:pic>
+              </a:graphicData>
+            </a:graphic>
+          </wp:anchor>
+        </w:drawing>
+      </w:r>
+      <w:r>
+        <w:t xml:space="preserve">Na Slici 2. prikazan je podatkovni model (ERA dijagram) aplikacije. </w:t>
+      </w:r>
+    </w:p>
+    <w:p>
+      <w:pPr>
+        <w:pStyle w:val="Normalnitekst"/>
+      </w:pPr>
+      <w:r>
+        <w:tab/>
+      </w:r>
+      <w:r>
+        <w:tab/>
+      </w:r>
+    </w:p>
+    <w:p>
+      <w:pPr>
+        <w:pStyle w:val="Normalnitekst"/>
+        <w:ind w:firstLine="708"/>
+      </w:pPr>
+      <w:r>
+        <w:t xml:space="preserve">Tablica </w:t>
+      </w:r>
+      <w:r>
+        <w:t>k</w:t>
+      </w:r>
+      <w:r>
+        <w:rPr>
+          <w:i/>
+        </w:rPr>
+        <w:t>orisnici</w:t>
+      </w:r>
+      <w:r>
+        <w:t xml:space="preserve"> sadrži sve potrebne podatke o korisnicima aplikacije. </w:t>
+      </w:r>
+      <w:r>
+        <w:t xml:space="preserve">Kao primarni ključ koristit će se atribut </w:t>
+      </w:r>
+      <w:r>
+        <w:rPr>
+          <w:i/>
+        </w:rPr>
+        <w:t>kor_username</w:t>
+      </w:r>
+      <w:r>
+        <w:t xml:space="preserve">, a ostali atributi služe za općeniti opis pojedinog korisnika. </w:t>
+      </w:r>
+      <w:r>
+        <w:rPr>
+          <w:i/>
+        </w:rPr>
+        <w:t>Kor_ime</w:t>
+      </w:r>
+      <w:r>
+        <w:t xml:space="preserve"> predstavlja ime i prezime korisnika, </w:t>
+      </w:r>
+      <w:r>
+        <w:rPr>
+          <w:i/>
+        </w:rPr>
+        <w:t>kor_lozinka</w:t>
+      </w:r>
+      <w:r>
+        <w:t xml:space="preserve"> njegovu lozinku, </w:t>
+      </w:r>
+      <w:r>
+        <w:rPr>
+          <w:i/>
+        </w:rPr>
+        <w:t>kor_kreiran</w:t>
+      </w:r>
+      <w:r>
+        <w:t xml:space="preserve"> bilježi datum kad je korisnik kreiran, </w:t>
+      </w:r>
+      <w:r>
+        <w:rPr>
+          <w:i/>
+        </w:rPr>
+        <w:t>kor_ureden</w:t>
+      </w:r>
+      <w:r>
+        <w:t xml:space="preserve"> bilježi kad je korisnik posljednji put mijenjan, </w:t>
+      </w:r>
+      <w:r>
+        <w:rPr>
+          <w:i/>
+        </w:rPr>
+        <w:t>kor_tip</w:t>
+      </w:r>
+      <w:r>
+        <w:t xml:space="preserve"> predstavlja tip korisnika, kor_lokacija predstavlja korisnikovu primarnu lokaciju (njegovu radnu sobu). </w:t>
+      </w:r>
+    </w:p>
+    <w:p>
+      <w:pPr>
+        <w:pStyle w:val="Normalnitekst"/>
+        <w:ind w:firstLine="708"/>
+      </w:pPr>
+      <w:r>
+        <w:t xml:space="preserve">Tablica </w:t>
+      </w:r>
+      <w:r>
+        <w:rPr>
+          <w:i/>
+        </w:rPr>
+        <w:t>tip_korisnika</w:t>
+      </w:r>
+      <w:r>
+        <w:t xml:space="preserve"> sadrži kategorije korisnika, za potrebe kategoriziranja korisnika (obični korisnik, šef odjela, direktor i sl.).</w:t>
+      </w:r>
+    </w:p>
+    <w:p>
+      <w:pPr>
+        <w:pStyle w:val="Normalnitekst"/>
+        <w:ind w:firstLine="708"/>
+      </w:pPr>
+      <w:r>
+        <w:t xml:space="preserve">Tablica </w:t>
+      </w:r>
+      <w:r>
+        <w:rPr>
+          <w:i/>
+        </w:rPr>
+        <w:t>lokacije</w:t>
+      </w:r>
+      <w:r>
+        <w:t xml:space="preserve"> sadrži podatke o lokacijama (prostorijama) u zgradi. Primarni ključ je </w:t>
+      </w:r>
+      <w:r>
+        <w:rPr>
+          <w:i/>
+        </w:rPr>
+        <w:t>lok_id</w:t>
+      </w:r>
+      <w:r>
+        <w:t xml:space="preserve">, a svaku lokaciju dodatno opisuju sljedeći atributi: </w:t>
+      </w:r>
+      <w:r>
+        <w:rPr>
+          <w:i/>
+        </w:rPr>
+        <w:t>lok_naziv</w:t>
+      </w:r>
+      <w:r>
+        <w:t xml:space="preserve"> predstavlja naziv prostorije, </w:t>
+      </w:r>
+      <w:r>
+        <w:rPr>
+          <w:i/>
+        </w:rPr>
+        <w:t>lok_opis</w:t>
+      </w:r>
+      <w:r>
+        <w:t xml:space="preserve"> predstavlja njezin opis, </w:t>
+      </w:r>
+      <w:r>
+        <w:rPr>
+          <w:i/>
+        </w:rPr>
+        <w:t>lok_ble_mac</w:t>
+      </w:r>
+      <w:r>
+        <w:t xml:space="preserve"> predstavlja MAC adresu BLE uređaja koji je postavljen u toj prostoriji (i prema kojemu se zapravo određuje položaj korisnika), </w:t>
+      </w:r>
+      <w:r>
+        <w:rPr>
+          <w:i/>
+        </w:rPr>
+        <w:t>lok_kreirana</w:t>
+      </w:r>
+      <w:r>
+        <w:t xml:space="preserve"> predstavlja datum kada je lokacija kreirana i </w:t>
+      </w:r>
+      <w:r>
+        <w:rPr>
+          <w:i/>
+        </w:rPr>
+        <w:t>lok_kategorija</w:t>
+      </w:r>
+      <w:r>
+        <w:t xml:space="preserve"> predstavlja vanjski ključ na kategoriju lokacije.</w:t>
+      </w:r>
+    </w:p>
+    <w:p>
+      <w:pPr>
+        <w:pStyle w:val="Normalnitekst"/>
+        <w:ind w:firstLine="708"/>
+      </w:pPr>
+      <w:r>
+        <w:t xml:space="preserve">Tablica </w:t>
+      </w:r>
+      <w:r>
+        <w:rPr>
+          <w:i/>
+        </w:rPr>
+        <w:t>kategorija_prostorija</w:t>
+      </w:r>
+      <w:r>
+        <w:t xml:space="preserve"> sadrži nazive kategorija prema kojima su svrstane prostorije, radi lakše pretrage u aplikaciji.</w:t>
+      </w:r>
+    </w:p>
+    <w:p>
+      <w:pPr>
+        <w:pStyle w:val="Normalnitekst"/>
+        <w:ind w:firstLine="708"/>
+      </w:pPr>
     </w:p>
     <w:sectPr>
-      <w:footerReference w:type="default" r:id="rId9"/>
+      <w:footerReference w:type="default" r:id="rId10"/>
       <w:pgSz w:w="11906" w:h="16838"/>
       <w:pgMar w:top="1417" w:right="1417" w:bottom="1417" w:left="1417" w:header="708" w:footer="708" w:gutter="0"/>
       <w:pgNumType w:start="1"/>
@@ -1265,7 +1928,7 @@
           <w:rPr>
             <w:noProof/>
           </w:rPr>
-          <w:t>1</w:t>
+          <w:t>2</w:t>
         </w:r>
         <w:r>
           <w:rPr>
@@ -2442,7 +3105,7 @@
 </file>
 
 <file path=customXml/itemProps1.xml><?xml version="1.0" encoding="utf-8"?>
-<ds:datastoreItem xmlns:ds="http://schemas.openxmlformats.org/officeDocument/2006/customXml" ds:itemID="{3A4713B2-18DD-4E90-8F0F-1891E32AF6EC}">
+<ds:datastoreItem xmlns:ds="http://schemas.openxmlformats.org/officeDocument/2006/customXml" ds:itemID="{6D5F3320-41A1-4693-8939-5A97E741730C}">
   <ds:schemaRefs>
     <ds:schemaRef ds:uri="http://schemas.openxmlformats.org/officeDocument/2006/bibliography"/>
   </ds:schemaRefs>

</xml_diff>

<commit_message>
Tehnička dok. - Ažuriranje ERA modela
</commit_message>
<xml_diff>
--- a/Tehnička dokumentacija/Indoor Tracking - Tehnička dokumentacija.docx
+++ b/Tehnička dokumentacija/Indoor Tracking - Tehnička dokumentacija.docx
@@ -879,15 +879,13 @@
           <w:docGrid w:linePitch="360"/>
         </w:sectPr>
       </w:pPr>
-      <w:bookmarkStart w:id="0" w:name="_GoBack"/>
-      <w:bookmarkEnd w:id="0"/>
     </w:p>
     <w:p>
       <w:pPr>
         <w:pStyle w:val="1Naslov"/>
         <w:outlineLvl w:val="0"/>
       </w:pPr>
-      <w:bookmarkStart w:id="1" w:name="_Toc466485154"/>
+      <w:bookmarkStart w:id="0" w:name="_Toc466485154"/>
       <w:r>
         <w:lastRenderedPageBreak/>
         <w:t>Arhitektura</w:t>
@@ -895,7 +893,7 @@
       <w:r>
         <w:t xml:space="preserve"> aplikacije</w:t>
       </w:r>
-      <w:bookmarkEnd w:id="1"/>
+      <w:bookmarkEnd w:id="0"/>
     </w:p>
     <w:p>
       <w:pPr>
@@ -1344,12 +1342,12 @@
         <w:pStyle w:val="1Naslov"/>
         <w:outlineLvl w:val="0"/>
       </w:pPr>
-      <w:bookmarkStart w:id="2" w:name="_Toc466485155"/>
+      <w:bookmarkStart w:id="1" w:name="_Toc466485155"/>
       <w:r>
         <w:lastRenderedPageBreak/>
         <w:t>Podatkovni model</w:t>
       </w:r>
-      <w:bookmarkEnd w:id="2"/>
+      <w:bookmarkEnd w:id="1"/>
     </w:p>
     <w:p>
       <w:pPr>
@@ -1359,11 +1357,12 @@
       <w:r>
         <w:rPr>
           <w:noProof/>
+          <w:lang w:eastAsia="hr-HR"/>
         </w:rPr>
         <mc:AlternateContent>
           <mc:Choice Requires="wps">
             <w:drawing>
-              <wp:anchor distT="0" distB="0" distL="114300" distR="114300" simplePos="0" relativeHeight="251663360" behindDoc="1" locked="0" layoutInCell="1" allowOverlap="1" wp14:anchorId="4F4059EA" wp14:editId="72C6525A">
+              <wp:anchor distT="0" distB="0" distL="114300" distR="114300" simplePos="0" relativeHeight="251663360" behindDoc="1" locked="0" layoutInCell="1" allowOverlap="1" wp14:anchorId="1E130861" wp14:editId="5B352430">
                 <wp:simplePos x="0" y="0"/>
                 <wp:positionH relativeFrom="margin">
                   <wp:align>right</wp:align>
@@ -1499,7 +1498,11 @@
           </mc:Choice>
           <mc:Fallback>
             <w:pict>
-              <v:shape w14:anchorId="4F4059EA" id="Text Box 4" o:spid="_x0000_s1027" type="#_x0000_t202" style="position:absolute;left:0;text-align:left;margin-left:402.4pt;margin-top:226.7pt;width:453.6pt;height:.05pt;z-index:-251653120;visibility:visible;mso-wrap-style:square;mso-wrap-distance-left:9pt;mso-wrap-distance-top:0;mso-wrap-distance-right:9pt;mso-wrap-distance-bottom:0;mso-position-horizontal:right;mso-position-horizontal-relative:margin;mso-position-vertical:absolute;mso-position-vertical-relative:text;v-text-anchor:top" o:gfxdata="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" stroked="f">
+              <v:shapetype w14:anchorId="1E130861" id="_x0000_t202" coordsize="21600,21600" o:spt="202" path="m,l,21600r21600,l21600,xe">
+                <v:stroke joinstyle="miter"/>
+                <v:path gradientshapeok="t" o:connecttype="rect"/>
+              </v:shapetype>
+              <v:shape id="Text Box 4" o:spid="_x0000_s1027" type="#_x0000_t202" style="position:absolute;left:0;text-align:left;margin-left:402.4pt;margin-top:226.7pt;width:453.6pt;height:.05pt;z-index:-251653120;visibility:visible;mso-wrap-style:square;mso-wrap-distance-left:9pt;mso-wrap-distance-top:0;mso-wrap-distance-right:9pt;mso-wrap-distance-bottom:0;mso-position-horizontal:right;mso-position-horizontal-relative:margin;mso-position-vertical:absolute;mso-position-vertical-relative:text;v-text-anchor:top" o:gfxdata="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" stroked="f">
                 <v:textbox style="mso-fit-shape-to-text:t" inset="0,0,0,0">
                   <w:txbxContent>
                     <w:p>
@@ -1588,26 +1591,34 @@
         </mc:AlternateContent>
       </w:r>
       <w:r>
+        <w:t xml:space="preserve">Na Slici 2. prikazan je podatkovni model (ERA dijagram) aplikacije. </w:t>
+      </w:r>
+    </w:p>
+    <w:p>
+      <w:pPr>
+        <w:pStyle w:val="Normalnitekst"/>
+      </w:pPr>
+      <w:r>
         <w:rPr>
           <w:noProof/>
           <w:lang w:eastAsia="hr-HR"/>
         </w:rPr>
         <w:drawing>
-          <wp:anchor distT="0" distB="0" distL="114300" distR="114300" simplePos="0" relativeHeight="251661312" behindDoc="1" locked="0" layoutInCell="1" allowOverlap="1" wp14:anchorId="2A4156BB" wp14:editId="27A908F2">
+          <wp:anchor distT="0" distB="0" distL="114300" distR="114300" simplePos="0" relativeHeight="251661312" behindDoc="1" locked="0" layoutInCell="1" allowOverlap="1" wp14:anchorId="62A4B9C1" wp14:editId="64770584">
             <wp:simplePos x="0" y="0"/>
             <wp:positionH relativeFrom="margin">
               <wp:align>right</wp:align>
             </wp:positionH>
             <wp:positionV relativeFrom="page">
-              <wp:posOffset>1818005</wp:posOffset>
+              <wp:posOffset>2041525</wp:posOffset>
             </wp:positionV>
-            <wp:extent cx="5760720" cy="2392045"/>
-            <wp:effectExtent l="0" t="0" r="0" b="8255"/>
+            <wp:extent cx="5760720" cy="2117725"/>
+            <wp:effectExtent l="0" t="0" r="0" b="0"/>
             <wp:wrapTight wrapText="bothSides">
               <wp:wrapPolygon edited="0">
                 <wp:start x="0" y="0"/>
-                <wp:lineTo x="0" y="21503"/>
-                <wp:lineTo x="21500" y="21503"/>
+                <wp:lineTo x="0" y="21373"/>
+                <wp:lineTo x="21500" y="21373"/>
                 <wp:lineTo x="21500" y="0"/>
                 <wp:lineTo x="0" y="0"/>
               </wp:wrapPolygon>
@@ -1638,7 +1649,7 @@
                   <pic:spPr>
                     <a:xfrm>
                       <a:off x="0" y="0"/>
-                      <a:ext cx="5760720" cy="2392045"/>
+                      <a:ext cx="5760720" cy="2117725"/>
                     </a:xfrm>
                     <a:prstGeom prst="rect">
                       <a:avLst/>
@@ -1647,18 +1658,13 @@
                 </pic:pic>
               </a:graphicData>
             </a:graphic>
+            <wp14:sizeRelV relativeFrom="margin">
+              <wp14:pctHeight>0</wp14:pctHeight>
+            </wp14:sizeRelV>
           </wp:anchor>
         </w:drawing>
       </w:r>
       <w:r>
-        <w:t xml:space="preserve">Na Slici 2. prikazan je podatkovni model (ERA dijagram) aplikacije. </w:t>
-      </w:r>
-    </w:p>
-    <w:p>
-      <w:pPr>
-        <w:pStyle w:val="Normalnitekst"/>
-      </w:pPr>
-      <w:r>
         <w:tab/>
       </w:r>
       <w:r>
@@ -1686,12 +1692,27 @@
         <w:t xml:space="preserve"> sadrži sve potrebne podatke o korisnicima aplikacije. </w:t>
       </w:r>
       <w:r>
-        <w:t xml:space="preserve">Kao primarni ključ koristit će se atribut </w:t>
+        <w:t>Kao primarni ključ koristit će se atribut</w:t>
+      </w:r>
+      <w:r>
+        <w:t xml:space="preserve"> </w:t>
       </w:r>
       <w:r>
         <w:rPr>
           <w:i/>
         </w:rPr>
+        <w:t>kor_id</w:t>
+      </w:r>
+      <w:r>
+        <w:t>, korisničko ime sprema se u atribut</w:t>
+      </w:r>
+      <w:r>
+        <w:t xml:space="preserve"> </w:t>
+      </w:r>
+      <w:r>
+        <w:rPr>
+          <w:i/>
+        </w:rPr>
         <w:t>kor_username</w:t>
       </w:r>
       <w:r>
@@ -1719,28 +1740,19 @@
         <w:rPr>
           <w:i/>
         </w:rPr>
-        <w:t>kor_kreiran</w:t>
-      </w:r>
-      <w:r>
-        <w:t xml:space="preserve"> bilježi datum kad je korisnik kreiran, </w:t>
+        <w:t>kor_tip</w:t>
+      </w:r>
+      <w:r>
+        <w:t xml:space="preserve"> predstavlja tip korisnika, </w:t>
       </w:r>
       <w:r>
         <w:rPr>
           <w:i/>
         </w:rPr>
-        <w:t>kor_ureden</w:t>
-      </w:r>
-      <w:r>
-        <w:t xml:space="preserve"> bilježi kad je korisnik posljednji put mijenjan, </w:t>
-      </w:r>
-      <w:r>
-        <w:rPr>
-          <w:i/>
-        </w:rPr>
-        <w:t>kor_tip</w:t>
-      </w:r>
-      <w:r>
-        <w:t xml:space="preserve"> predstavlja tip korisnika, kor_lokacija predstavlja korisnikovu primarnu lokaciju (njegovu radnu sobu). </w:t>
+        <w:t>kor_lokacija</w:t>
+      </w:r>
+      <w:r>
+        <w:t xml:space="preserve"> predstavlja korisnikovu primarnu lokaciju (njegovu radnu sobu). </w:t>
       </w:r>
     </w:p>
     <w:p>
@@ -1812,16 +1824,13 @@
         <w:t>lok_ble_mac</w:t>
       </w:r>
       <w:r>
-        <w:t xml:space="preserve"> predstavlja MAC adresu BLE uređaja koji je postavljen u toj prostoriji (i prema kojemu se zapravo određuje položaj korisnika), </w:t>
-      </w:r>
-      <w:r>
-        <w:rPr>
-          <w:i/>
-        </w:rPr>
-        <w:t>lok_kreirana</w:t>
-      </w:r>
-      <w:r>
-        <w:t xml:space="preserve"> predstavlja datum kada je lokacija kreirana i </w:t>
+        <w:t xml:space="preserve"> predstavlja MAC adresu BLE uređaja koji je postavljen u toj prostoriji (i prema kojemu se zapr</w:t>
+      </w:r>
+      <w:r>
+        <w:t>avo određuje položaj korisnika)</w:t>
+      </w:r>
+      <w:r>
+        <w:t xml:space="preserve"> i </w:t>
       </w:r>
       <w:r>
         <w:rPr>
@@ -1850,6 +1859,40 @@
       <w:r>
         <w:t xml:space="preserve"> sadrži nazive kategorija prema kojima su svrstane prostorije, radi lakše pretrage u aplikaciji.</w:t>
       </w:r>
+    </w:p>
+    <w:p>
+      <w:pPr>
+        <w:pStyle w:val="Normalnitekst"/>
+        <w:ind w:firstLine="708"/>
+      </w:pPr>
+    </w:p>
+    <w:p>
+      <w:pPr>
+        <w:rPr>
+          <w:rFonts w:ascii="Times New Roman" w:hAnsi="Times New Roman" w:cs="Times New Roman"/>
+          <w:sz w:val="24"/>
+          <w:szCs w:val="24"/>
+        </w:rPr>
+      </w:pPr>
+      <w:r>
+        <w:br w:type="page"/>
+      </w:r>
+    </w:p>
+    <w:p>
+      <w:pPr>
+        <w:pStyle w:val="1Naslov"/>
+      </w:pPr>
+      <w:r>
+        <w:lastRenderedPageBreak/>
+        <w:t>IndoorTracking Web API</w:t>
+      </w:r>
+    </w:p>
+    <w:p>
+      <w:pPr>
+        <w:pStyle w:val="Normalnitekst"/>
+      </w:pPr>
+      <w:bookmarkStart w:id="2" w:name="_GoBack"/>
+      <w:bookmarkEnd w:id="2"/>
     </w:p>
     <w:p>
       <w:pPr>
@@ -1928,7 +1971,7 @@
           <w:rPr>
             <w:noProof/>
           </w:rPr>
-          <w:t>2</w:t>
+          <w:t>3</w:t>
         </w:r>
         <w:r>
           <w:rPr>
@@ -3105,7 +3148,7 @@
 </file>
 
 <file path=customXml/itemProps1.xml><?xml version="1.0" encoding="utf-8"?>
-<ds:datastoreItem xmlns:ds="http://schemas.openxmlformats.org/officeDocument/2006/customXml" ds:itemID="{6D5F3320-41A1-4693-8939-5A97E741730C}">
+<ds:datastoreItem xmlns:ds="http://schemas.openxmlformats.org/officeDocument/2006/customXml" ds:itemID="{85B21B0F-1933-4860-B2F6-A2A9FA2D8479}">
   <ds:schemaRefs>
     <ds:schemaRef ds:uri="http://schemas.openxmlformats.org/officeDocument/2006/bibliography"/>
   </ds:schemaRefs>

</xml_diff>

<commit_message>
Dodan opis IndoorTracking Web API servisa
</commit_message>
<xml_diff>
--- a/Tehnička dokumentacija/Indoor Tracking - Tehnička dokumentacija.docx
+++ b/Tehnička dokumentacija/Indoor Tracking - Tehnička dokumentacija.docx
@@ -1,6 +1,6 @@
 
 <file path=word/document.xml><?xml version="1.0" encoding="utf-8"?>
-<w:document xmlns:wpc="http://schemas.microsoft.com/office/word/2010/wordprocessingCanvas" xmlns:mc="http://schemas.openxmlformats.org/markup-compatibility/2006" xmlns:o="urn:schemas-microsoft-com:office:office" xmlns:r="http://schemas.openxmlformats.org/officeDocument/2006/relationships" xmlns:m="http://schemas.openxmlformats.org/officeDocument/2006/math" xmlns:v="urn:schemas-microsoft-com:vml" xmlns:wp14="http://schemas.microsoft.com/office/word/2010/wordprocessingDrawing" xmlns:wp="http://schemas.openxmlformats.org/drawingml/2006/wordprocessingDrawing" xmlns:w10="urn:schemas-microsoft-com:office:word" xmlns:w="http://schemas.openxmlformats.org/wordprocessingml/2006/main" xmlns:w14="http://schemas.microsoft.com/office/word/2010/wordml" xmlns:w15="http://schemas.microsoft.com/office/word/2012/wordml" xmlns:wpg="http://schemas.microsoft.com/office/word/2010/wordprocessingGroup" xmlns:wpi="http://schemas.microsoft.com/office/word/2010/wordprocessingInk" xmlns:wne="http://schemas.microsoft.com/office/word/2006/wordml" xmlns:wps="http://schemas.microsoft.com/office/word/2010/wordprocessingShape" mc:Ignorable="w14 w15 wp14">
+<w:document xmlns:wpc="http://schemas.microsoft.com/office/word/2010/wordprocessingCanvas" xmlns:cx="http://schemas.microsoft.com/office/drawing/2014/chartex" xmlns:cx1="http://schemas.microsoft.com/office/drawing/2015/9/8/chartex" xmlns:cx2="http://schemas.microsoft.com/office/drawing/2015/10/21/chartex" xmlns:cx3="http://schemas.microsoft.com/office/drawing/2016/5/9/chartex" xmlns:cx4="http://schemas.microsoft.com/office/drawing/2016/5/10/chartex" xmlns:cx5="http://schemas.microsoft.com/office/drawing/2016/5/11/chartex" xmlns:mc="http://schemas.openxmlformats.org/markup-compatibility/2006" xmlns:o="urn:schemas-microsoft-com:office:office" xmlns:r="http://schemas.openxmlformats.org/officeDocument/2006/relationships" xmlns:m="http://schemas.openxmlformats.org/officeDocument/2006/math" xmlns:v="urn:schemas-microsoft-com:vml" xmlns:wp14="http://schemas.microsoft.com/office/word/2010/wordprocessingDrawing" xmlns:wp="http://schemas.openxmlformats.org/drawingml/2006/wordprocessingDrawing" xmlns:w10="urn:schemas-microsoft-com:office:word" xmlns:w="http://schemas.openxmlformats.org/wordprocessingml/2006/main" xmlns:w14="http://schemas.microsoft.com/office/word/2010/wordml" xmlns:w15="http://schemas.microsoft.com/office/word/2012/wordml" xmlns:w16se="http://schemas.microsoft.com/office/word/2015/wordml/symex" xmlns:wpg="http://schemas.microsoft.com/office/word/2010/wordprocessingGroup" xmlns:wpi="http://schemas.microsoft.com/office/word/2010/wordprocessingInk" xmlns:wne="http://schemas.microsoft.com/office/word/2006/wordml" xmlns:wps="http://schemas.microsoft.com/office/word/2010/wordprocessingShape" mc:Ignorable="w14 w15 w16se wp14">
   <w:body>
     <w:p>
       <w:pPr>
@@ -133,8 +133,19 @@
           <w:sz w:val="24"/>
           <w:szCs w:val="24"/>
         </w:rPr>
-        <w:t>Ivan Pokec</w:t>
-      </w:r>
+        <w:t xml:space="preserve">Ivan </w:t>
+      </w:r>
+      <w:proofErr w:type="spellStart"/>
+      <w:r>
+        <w:rPr>
+          <w:rFonts w:ascii="Times New Roman" w:hAnsi="Times New Roman" w:cs="Times New Roman"/>
+          <w:b/>
+          <w:sz w:val="24"/>
+          <w:szCs w:val="24"/>
+        </w:rPr>
+        <w:t>Pokec</w:t>
+      </w:r>
+      <w:proofErr w:type="spellEnd"/>
     </w:p>
     <w:p>
       <w:pPr>
@@ -154,8 +165,19 @@
           <w:sz w:val="24"/>
           <w:szCs w:val="24"/>
         </w:rPr>
-        <w:t>Žana Zekić</w:t>
-      </w:r>
+        <w:t xml:space="preserve">Žana </w:t>
+      </w:r>
+      <w:proofErr w:type="spellStart"/>
+      <w:r>
+        <w:rPr>
+          <w:rFonts w:ascii="Times New Roman" w:hAnsi="Times New Roman" w:cs="Times New Roman"/>
+          <w:b/>
+          <w:sz w:val="24"/>
+          <w:szCs w:val="24"/>
+        </w:rPr>
+        <w:t>Zekić</w:t>
+      </w:r>
+      <w:proofErr w:type="spellEnd"/>
     </w:p>
     <w:p>
       <w:pPr>
@@ -234,7 +256,27 @@
           <w:sz w:val="28"/>
           <w:szCs w:val="28"/>
         </w:rPr>
-        <w:t>Projekt iz kolegija Anazliza i razvoj programa</w:t>
+        <w:t xml:space="preserve">Projekt iz kolegija </w:t>
+      </w:r>
+      <w:proofErr w:type="spellStart"/>
+      <w:r>
+        <w:rPr>
+          <w:rFonts w:ascii="Times New Roman" w:hAnsi="Times New Roman" w:cs="Times New Roman"/>
+          <w:b/>
+          <w:sz w:val="28"/>
+          <w:szCs w:val="28"/>
+        </w:rPr>
+        <w:t>Anazliza</w:t>
+      </w:r>
+      <w:proofErr w:type="spellEnd"/>
+      <w:r>
+        <w:rPr>
+          <w:rFonts w:ascii="Times New Roman" w:hAnsi="Times New Roman" w:cs="Times New Roman"/>
+          <w:b/>
+          <w:sz w:val="28"/>
+          <w:szCs w:val="28"/>
+        </w:rPr>
+        <w:t xml:space="preserve"> i razvoj programa</w:t>
       </w:r>
     </w:p>
     <w:p>
@@ -527,8 +569,18 @@
           <w:sz w:val="24"/>
           <w:szCs w:val="24"/>
         </w:rPr>
-        <w:t>doc.dr.sc. Zlatko Stapić</w:t>
-      </w:r>
+        <w:t xml:space="preserve">doc.dr.sc. Zlatko </w:t>
+      </w:r>
+      <w:proofErr w:type="spellStart"/>
+      <w:r>
+        <w:rPr>
+          <w:rFonts w:ascii="Times New Roman" w:hAnsi="Times New Roman" w:cs="Times New Roman"/>
+          <w:sz w:val="24"/>
+          <w:szCs w:val="24"/>
+        </w:rPr>
+        <w:t>Stapić</w:t>
+      </w:r>
+      <w:proofErr w:type="spellEnd"/>
     </w:p>
     <w:p>
       <w:pPr>
@@ -662,6 +714,7 @@
               <w:color w:val="auto"/>
             </w:rPr>
           </w:pPr>
+          <w:proofErr w:type="spellStart"/>
           <w:r>
             <w:rPr>
               <w:rFonts w:ascii="Times New Roman" w:hAnsi="Times New Roman" w:cs="Times New Roman"/>
@@ -670,6 +723,7 @@
             </w:rPr>
             <w:t>Sadržaj</w:t>
           </w:r>
+          <w:proofErr w:type="spellEnd"/>
         </w:p>
         <w:p>
           <w:pPr>
@@ -909,20 +963,44 @@
       <w:r>
         <w:t xml:space="preserve"> modul, </w:t>
       </w:r>
+      <w:proofErr w:type="spellStart"/>
       <w:r>
         <w:t>DbAccess</w:t>
       </w:r>
+      <w:proofErr w:type="spellEnd"/>
       <w:r>
         <w:t xml:space="preserve"> modul, </w:t>
       </w:r>
       <w:r>
-        <w:t xml:space="preserve">BLE modul (eng. </w:t>
+        <w:t>BLE modul (</w:t>
+      </w:r>
+      <w:proofErr w:type="spellStart"/>
+      <w:r>
+        <w:t>eng</w:t>
+      </w:r>
+      <w:proofErr w:type="spellEnd"/>
+      <w:r>
+        <w:t xml:space="preserve">. </w:t>
       </w:r>
       <w:r>
         <w:rPr>
           <w:i/>
         </w:rPr>
-        <w:t>Bluetooth Low Energy</w:t>
+        <w:t xml:space="preserve">Bluetooth </w:t>
+      </w:r>
+      <w:proofErr w:type="spellStart"/>
+      <w:r>
+        <w:rPr>
+          <w:i/>
+        </w:rPr>
+        <w:t>Low</w:t>
+      </w:r>
+      <w:proofErr w:type="spellEnd"/>
+      <w:r>
+        <w:rPr>
+          <w:i/>
+        </w:rPr>
+        <w:t xml:space="preserve"> Energy</w:t>
       </w:r>
       <w:r>
         <w:t xml:space="preserve">) te Core modul. </w:t>
@@ -1307,14 +1385,32 @@
         <w:t>App modul implementirat će korisničko sučelje te će služiti za prikaz podataka, koje dobiva od Core modula. Core modul implementira sva sučelja i klase potrebne za komuniciranje svih modula, tako da je on u vezi za svim modulima. BLE modul sadrži klase koje implementiraju algoritme za učitavanje ICD uređaja te algoritme za određivanje najbližeg ICD uređaja</w:t>
       </w:r>
       <w:r>
-        <w:t xml:space="preserve">, odnosno određivanje korisničke lokacije. DbAccess modul sadrži web servis za pristupanje serverskoj MS SQL bazi podataka, budući da baza nije javna te se nalazi iza sigurnosne stijene (eng. </w:t>
-      </w:r>
+        <w:t xml:space="preserve">, odnosno određivanje korisničke lokacije. </w:t>
+      </w:r>
+      <w:proofErr w:type="spellStart"/>
+      <w:r>
+        <w:t>DbAccess</w:t>
+      </w:r>
+      <w:proofErr w:type="spellEnd"/>
+      <w:r>
+        <w:t xml:space="preserve"> modul sadrži web servis za pristupanje serverskoj MS SQL bazi podataka, budući da baza nije javna te se nalazi iza sigurnosne stijene (</w:t>
+      </w:r>
+      <w:proofErr w:type="spellStart"/>
+      <w:r>
+        <w:t>eng</w:t>
+      </w:r>
+      <w:proofErr w:type="spellEnd"/>
+      <w:r>
+        <w:t xml:space="preserve">. </w:t>
+      </w:r>
+      <w:proofErr w:type="spellStart"/>
       <w:r>
         <w:rPr>
           <w:i/>
         </w:rPr>
         <w:t>firewall</w:t>
       </w:r>
+      <w:proofErr w:type="spellEnd"/>
       <w:r>
         <w:t>) pa joj se ne može direktno pristupiti.</w:t>
       </w:r>
@@ -1498,11 +1594,7 @@
           </mc:Choice>
           <mc:Fallback>
             <w:pict>
-              <v:shapetype w14:anchorId="1E130861" id="_x0000_t202" coordsize="21600,21600" o:spt="202" path="m,l,21600r21600,l21600,xe">
-                <v:stroke joinstyle="miter"/>
-                <v:path gradientshapeok="t" o:connecttype="rect"/>
-              </v:shapetype>
-              <v:shape id="Text Box 4" o:spid="_x0000_s1027" type="#_x0000_t202" style="position:absolute;left:0;text-align:left;margin-left:402.4pt;margin-top:226.7pt;width:453.6pt;height:.05pt;z-index:-251653120;visibility:visible;mso-wrap-style:square;mso-wrap-distance-left:9pt;mso-wrap-distance-top:0;mso-wrap-distance-right:9pt;mso-wrap-distance-bottom:0;mso-position-horizontal:right;mso-position-horizontal-relative:margin;mso-position-vertical:absolute;mso-position-vertical-relative:text;v-text-anchor:top" o:gfxdata="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" stroked="f">
+              <v:shape w14:anchorId="1E130861" id="Text Box 4" o:spid="_x0000_s1027" type="#_x0000_t202" style="position:absolute;left:0;text-align:left;margin-left:402.4pt;margin-top:226.7pt;width:453.6pt;height:.05pt;z-index:-251653120;visibility:visible;mso-wrap-style:square;mso-wrap-distance-left:9pt;mso-wrap-distance-top:0;mso-wrap-distance-right:9pt;mso-wrap-distance-bottom:0;mso-position-horizontal:right;mso-position-horizontal-relative:margin;mso-position-vertical:absolute;mso-position-vertical-relative:text;v-text-anchor:top" o:gfxdata="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" stroked="f">
                 <v:textbox style="mso-fit-shape-to-text:t" inset="0,0,0,0">
                   <w:txbxContent>
                     <w:p>
@@ -1697,60 +1789,72 @@
       <w:r>
         <w:t xml:space="preserve"> </w:t>
       </w:r>
+      <w:proofErr w:type="spellStart"/>
       <w:r>
         <w:rPr>
           <w:i/>
         </w:rPr>
         <w:t>kor_id</w:t>
       </w:r>
+      <w:proofErr w:type="spellEnd"/>
       <w:r>
         <w:t>, korisničko ime sprema se u atribut</w:t>
       </w:r>
       <w:r>
         <w:t xml:space="preserve"> </w:t>
       </w:r>
+      <w:proofErr w:type="spellStart"/>
       <w:r>
         <w:rPr>
           <w:i/>
         </w:rPr>
         <w:t>kor_username</w:t>
       </w:r>
+      <w:proofErr w:type="spellEnd"/>
       <w:r>
         <w:t xml:space="preserve">, a ostali atributi služe za općeniti opis pojedinog korisnika. </w:t>
       </w:r>
+      <w:proofErr w:type="spellStart"/>
       <w:r>
         <w:rPr>
           <w:i/>
         </w:rPr>
         <w:t>Kor_ime</w:t>
       </w:r>
+      <w:proofErr w:type="spellEnd"/>
       <w:r>
         <w:t xml:space="preserve"> predstavlja ime i prezime korisnika, </w:t>
       </w:r>
+      <w:proofErr w:type="spellStart"/>
       <w:r>
         <w:rPr>
           <w:i/>
         </w:rPr>
         <w:t>kor_lozinka</w:t>
       </w:r>
+      <w:proofErr w:type="spellEnd"/>
       <w:r>
         <w:t xml:space="preserve"> njegovu lozinku, </w:t>
       </w:r>
+      <w:proofErr w:type="spellStart"/>
       <w:r>
         <w:rPr>
           <w:i/>
         </w:rPr>
         <w:t>kor_tip</w:t>
       </w:r>
+      <w:proofErr w:type="spellEnd"/>
       <w:r>
         <w:t xml:space="preserve"> predstavlja tip korisnika, </w:t>
       </w:r>
+      <w:proofErr w:type="spellStart"/>
       <w:r>
         <w:rPr>
           <w:i/>
         </w:rPr>
         <w:t>kor_lokacija</w:t>
       </w:r>
+      <w:proofErr w:type="spellEnd"/>
       <w:r>
         <w:t xml:space="preserve"> predstavlja korisnikovu primarnu lokaciju (njegovu radnu sobu). </w:t>
       </w:r>
@@ -1763,12 +1867,14 @@
       <w:r>
         <w:t xml:space="preserve">Tablica </w:t>
       </w:r>
+      <w:proofErr w:type="spellStart"/>
       <w:r>
         <w:rPr>
           <w:i/>
         </w:rPr>
         <w:t>tip_korisnika</w:t>
       </w:r>
+      <w:proofErr w:type="spellEnd"/>
       <w:r>
         <w:t xml:space="preserve"> sadrži kategorije korisnika, za potrebe kategoriziranja korisnika (obični korisnik, šef odjela, direktor i sl.).</w:t>
       </w:r>
@@ -1790,39 +1896,47 @@
       <w:r>
         <w:t xml:space="preserve"> sadrži podatke o lokacijama (prostorijama) u zgradi. Primarni ključ je </w:t>
       </w:r>
+      <w:proofErr w:type="spellStart"/>
       <w:r>
         <w:rPr>
           <w:i/>
         </w:rPr>
         <w:t>lok_id</w:t>
       </w:r>
+      <w:proofErr w:type="spellEnd"/>
       <w:r>
         <w:t xml:space="preserve">, a svaku lokaciju dodatno opisuju sljedeći atributi: </w:t>
       </w:r>
+      <w:proofErr w:type="spellStart"/>
       <w:r>
         <w:rPr>
           <w:i/>
         </w:rPr>
         <w:t>lok_naziv</w:t>
       </w:r>
+      <w:proofErr w:type="spellEnd"/>
       <w:r>
         <w:t xml:space="preserve"> predstavlja naziv prostorije, </w:t>
       </w:r>
+      <w:proofErr w:type="spellStart"/>
       <w:r>
         <w:rPr>
           <w:i/>
         </w:rPr>
         <w:t>lok_opis</w:t>
       </w:r>
+      <w:proofErr w:type="spellEnd"/>
       <w:r>
         <w:t xml:space="preserve"> predstavlja njezin opis, </w:t>
       </w:r>
+      <w:proofErr w:type="spellStart"/>
       <w:r>
         <w:rPr>
           <w:i/>
         </w:rPr>
         <w:t>lok_ble_mac</w:t>
       </w:r>
+      <w:proofErr w:type="spellEnd"/>
       <w:r>
         <w:t xml:space="preserve"> predstavlja MAC adresu BLE uređaja koji je postavljen u toj prostoriji (i prema kojemu se zapr</w:t>
       </w:r>
@@ -1832,12 +1946,14 @@
       <w:r>
         <w:t xml:space="preserve"> i </w:t>
       </w:r>
+      <w:proofErr w:type="spellStart"/>
       <w:r>
         <w:rPr>
           <w:i/>
         </w:rPr>
         <w:t>lok_kategorija</w:t>
       </w:r>
+      <w:proofErr w:type="spellEnd"/>
       <w:r>
         <w:t xml:space="preserve"> predstavlja vanjski ključ na kategoriju lokacije.</w:t>
       </w:r>
@@ -1850,12 +1966,14 @@
       <w:r>
         <w:t xml:space="preserve">Tablica </w:t>
       </w:r>
+      <w:proofErr w:type="spellStart"/>
       <w:r>
         <w:rPr>
           <w:i/>
         </w:rPr>
         <w:t>kategorija_prostorija</w:t>
       </w:r>
+      <w:proofErr w:type="spellEnd"/>
       <w:r>
         <w:t xml:space="preserve"> sadrži nazive kategorija prema kojima su svrstane prostorije, radi lakše pretrage u aplikaciji.</w:t>
       </w:r>
@@ -1882,15 +2000,332 @@
       <w:pPr>
         <w:pStyle w:val="1Naslov"/>
       </w:pPr>
+      <w:proofErr w:type="spellStart"/>
       <w:r>
         <w:lastRenderedPageBreak/>
-        <w:t>IndoorTracking Web API</w:t>
+        <w:t>IndoorTracking</w:t>
+      </w:r>
+      <w:proofErr w:type="spellEnd"/>
+      <w:r>
+        <w:t xml:space="preserve"> Web API</w:t>
       </w:r>
     </w:p>
     <w:p>
       <w:pPr>
         <w:pStyle w:val="Normalnitekst"/>
       </w:pPr>
+      <w:proofErr w:type="spellStart"/>
+      <w:r>
+        <w:t>IndoorTracking</w:t>
+      </w:r>
+      <w:proofErr w:type="spellEnd"/>
+      <w:r>
+        <w:t xml:space="preserve"> Web API je </w:t>
+      </w:r>
+      <w:proofErr w:type="spellStart"/>
+      <w:r>
+        <w:t>RESTful</w:t>
+      </w:r>
+      <w:proofErr w:type="spellEnd"/>
+      <w:r>
+        <w:t xml:space="preserve"> online</w:t>
+      </w:r>
+      <w:r>
+        <w:t xml:space="preserve"> servis preko kojeg se dohvaćaju podaci iz baze koja se nalazi iza </w:t>
+      </w:r>
+      <w:proofErr w:type="spellStart"/>
+      <w:r>
+        <w:t>firewolla</w:t>
+      </w:r>
+      <w:proofErr w:type="spellEnd"/>
+      <w:r>
+        <w:t xml:space="preserve"> te nema javni pristup.</w:t>
+      </w:r>
+      <w:r>
+        <w:t xml:space="preserve"> REST ( </w:t>
+      </w:r>
+      <w:proofErr w:type="spellStart"/>
+      <w:r>
+        <w:t>eng</w:t>
+      </w:r>
+      <w:proofErr w:type="spellEnd"/>
+      <w:r>
+        <w:t xml:space="preserve">. </w:t>
+      </w:r>
+      <w:proofErr w:type="spellStart"/>
+      <w:r>
+        <w:t>Representational</w:t>
+      </w:r>
+      <w:proofErr w:type="spellEnd"/>
+      <w:r>
+        <w:t xml:space="preserve"> </w:t>
+      </w:r>
+      <w:proofErr w:type="spellStart"/>
+      <w:r>
+        <w:t>state</w:t>
+      </w:r>
+      <w:proofErr w:type="spellEnd"/>
+      <w:r>
+        <w:t xml:space="preserve"> transfer</w:t>
+      </w:r>
+      <w:r>
+        <w:t xml:space="preserve">) ili </w:t>
+      </w:r>
+      <w:proofErr w:type="spellStart"/>
+      <w:r>
+        <w:t>RESTful</w:t>
+      </w:r>
+      <w:proofErr w:type="spellEnd"/>
+      <w:r>
+        <w:t xml:space="preserve"> web servisi su jedan od načina za pružanje </w:t>
+      </w:r>
+      <w:proofErr w:type="spellStart"/>
+      <w:r>
+        <w:t>interoperabilnosti</w:t>
+      </w:r>
+      <w:proofErr w:type="spellEnd"/>
+      <w:r>
+        <w:t xml:space="preserve"> računalnih sustava. Ovaj servis omogućuje dohvaćanje i manipulaciju </w:t>
+      </w:r>
+      <w:r>
+        <w:t xml:space="preserve">podacima preko </w:t>
+      </w:r>
+      <w:proofErr w:type="spellStart"/>
+      <w:r>
+        <w:t>predefiniranih</w:t>
+      </w:r>
+      <w:proofErr w:type="spellEnd"/>
+      <w:r>
+        <w:t xml:space="preserve"> setova operacija. Ovom servisu se pristupa preko URI adrese </w:t>
+      </w:r>
+      <w:hyperlink r:id="rId10" w:history="1">
+        <w:r>
+          <w:rPr>
+            <w:rStyle w:val="Hyperlink"/>
+          </w:rPr>
+          <w:t>http://development.mobilisis.hr/IndoorTracking/api</w:t>
+        </w:r>
+      </w:hyperlink>
+      <w:r>
+        <w:t xml:space="preserve"> te zavisno prema poslanim </w:t>
+      </w:r>
+      <w:proofErr w:type="spellStart"/>
+      <w:r>
+        <w:t>paramtrima</w:t>
+      </w:r>
+      <w:proofErr w:type="spellEnd"/>
+      <w:r>
+        <w:t xml:space="preserve"> se vrača odgovor u JSON obliku ili koji oblik je zadan u poslanom zaglavlju http zahtjeva.</w:t>
+      </w:r>
+      <w:r>
+        <w:t xml:space="preserve"> Unutar servisa su implementirane GET i POST metode. </w:t>
+      </w:r>
+      <w:r>
+        <w:t xml:space="preserve">Kako bi dobili željene podatke kreiraju se klase kontrolori koje služe za upravljanje zahtjevima i klase modeli koje </w:t>
+      </w:r>
+      <w:proofErr w:type="spellStart"/>
+      <w:r>
+        <w:t>predstvljaju</w:t>
+      </w:r>
+      <w:proofErr w:type="spellEnd"/>
+      <w:r>
+        <w:t xml:space="preserve"> oblik odgovora koji se vraća na zahtjev. </w:t>
+      </w:r>
+      <w:proofErr w:type="spellStart"/>
+      <w:r>
+        <w:t>Unurat</w:t>
+      </w:r>
+      <w:proofErr w:type="spellEnd"/>
+      <w:r>
+        <w:t xml:space="preserve"> klasa </w:t>
+      </w:r>
+      <w:proofErr w:type="spellStart"/>
+      <w:r>
+        <w:t>kontrolera</w:t>
+      </w:r>
+      <w:proofErr w:type="spellEnd"/>
+      <w:r>
+        <w:t xml:space="preserve"> je implementirana komunikacija s bazom i vračanje podataka korisniku. Kako bismo dohvatili željen podatke o lokaciji  moramo preko POST zahtjeva na http//development.mobilisis.hr/</w:t>
+      </w:r>
+      <w:proofErr w:type="spellStart"/>
+      <w:r>
+        <w:t>IndoorTracking</w:t>
+      </w:r>
+      <w:proofErr w:type="spellEnd"/>
+      <w:r>
+        <w:t>/</w:t>
+      </w:r>
+      <w:proofErr w:type="spellStart"/>
+      <w:r>
+        <w:t>api</w:t>
+      </w:r>
+      <w:proofErr w:type="spellEnd"/>
+      <w:r>
+        <w:t>/</w:t>
+      </w:r>
+      <w:proofErr w:type="spellStart"/>
+      <w:r>
+        <w:t>location</w:t>
+      </w:r>
+      <w:proofErr w:type="spellEnd"/>
+      <w:r>
+        <w:t xml:space="preserve"> poslati u </w:t>
+      </w:r>
+      <w:proofErr w:type="spellStart"/>
+      <w:r>
+        <w:t>json</w:t>
+      </w:r>
+      <w:proofErr w:type="spellEnd"/>
+      <w:r>
+        <w:t xml:space="preserve"> obliku </w:t>
+      </w:r>
+      <w:proofErr w:type="spellStart"/>
+      <w:r>
+        <w:t>mac</w:t>
+      </w:r>
+      <w:proofErr w:type="spellEnd"/>
+      <w:r>
+        <w:t xml:space="preserve"> adresu najbližeg uređaja </w:t>
+      </w:r>
+      <w:proofErr w:type="spellStart"/>
+      <w:r>
+        <w:t>npr</w:t>
+      </w:r>
+      <w:proofErr w:type="spellEnd"/>
+      <w:r>
+        <w:t>:</w:t>
+      </w:r>
+      <w:r>
+        <w:t>{</w:t>
+      </w:r>
+      <w:r>
+        <w:t xml:space="preserve"> 'mac':'A0:E6:F8:4F:AF:BC'</w:t>
+      </w:r>
+      <w:r>
+        <w:t>}</w:t>
+      </w:r>
+      <w:r>
+        <w:t xml:space="preserve"> te ćemo ako je </w:t>
+      </w:r>
+      <w:proofErr w:type="spellStart"/>
+      <w:r>
+        <w:t>mac</w:t>
+      </w:r>
+      <w:proofErr w:type="spellEnd"/>
+      <w:r>
+        <w:t xml:space="preserve"> adresa nađena u bazi dobiti odgovor polje koje sadrži jedan element čija struktura je definirana u klasi </w:t>
+      </w:r>
+      <w:proofErr w:type="spellStart"/>
+      <w:r>
+        <w:t>Location</w:t>
+      </w:r>
+      <w:proofErr w:type="spellEnd"/>
+      <w:r>
+        <w:t xml:space="preserve"> unutar servisa</w:t>
+      </w:r>
+      <w:r>
+        <w:t xml:space="preserve">, tako će za našu </w:t>
+      </w:r>
+      <w:proofErr w:type="spellStart"/>
+      <w:r>
+        <w:t>mac</w:t>
+      </w:r>
+      <w:proofErr w:type="spellEnd"/>
+      <w:r>
+        <w:t xml:space="preserve"> adresu biti vraćen odgovor:</w:t>
+      </w:r>
+    </w:p>
+    <w:p>
+      <w:pPr>
+        <w:pStyle w:val="Normalnitekst"/>
+      </w:pPr>
+      <w:r>
+        <w:t>[</w:t>
+      </w:r>
+      <w:r>
+        <w:t>{</w:t>
+      </w:r>
+    </w:p>
+    <w:p>
+      <w:pPr>
+        <w:pStyle w:val="Normalnitekst"/>
+      </w:pPr>
+      <w:r>
+        <w:t xml:space="preserve">      "</w:t>
+      </w:r>
+      <w:proofErr w:type="spellStart"/>
+      <w:r>
+        <w:t>Id</w:t>
+      </w:r>
+      <w:proofErr w:type="spellEnd"/>
+      <w:r>
+        <w:t>": 1,</w:t>
+      </w:r>
+    </w:p>
+    <w:p>
+      <w:pPr>
+        <w:pStyle w:val="Normalnitekst"/>
+      </w:pPr>
+      <w:r>
+        <w:t xml:space="preserve">      "</w:t>
+      </w:r>
+      <w:proofErr w:type="spellStart"/>
+      <w:r>
+        <w:t>name</w:t>
+      </w:r>
+      <w:proofErr w:type="spellEnd"/>
+      <w:r>
+        <w:t>": "soba1 T1",</w:t>
+      </w:r>
+    </w:p>
+    <w:p>
+      <w:pPr>
+        <w:pStyle w:val="Normalnitekst"/>
+      </w:pPr>
+      <w:r>
+        <w:t xml:space="preserve">      "</w:t>
+      </w:r>
+      <w:proofErr w:type="spellStart"/>
+      <w:r>
+        <w:t>macAddress</w:t>
+      </w:r>
+      <w:proofErr w:type="spellEnd"/>
+      <w:r>
+        <w:t>": "A0:E6:F8:4F:AF:</w:t>
+      </w:r>
+      <w:r>
+        <w:t>BC</w:t>
+      </w:r>
+      <w:r>
+        <w:t>",</w:t>
+      </w:r>
+    </w:p>
+    <w:p>
+      <w:pPr>
+        <w:pStyle w:val="Normalnitekst"/>
+      </w:pPr>
+      <w:r>
+        <w:t xml:space="preserve">      "</w:t>
+      </w:r>
+      <w:proofErr w:type="spellStart"/>
+      <w:r>
+        <w:t>description</w:t>
+      </w:r>
+      <w:proofErr w:type="spellEnd"/>
+      <w:r>
+        <w:t>": "T1 ICD"</w:t>
+      </w:r>
+    </w:p>
+    <w:p>
+      <w:pPr>
+        <w:pStyle w:val="Normalnitekst"/>
+      </w:pPr>
+      <w:r>
+        <w:t xml:space="preserve">   }</w:t>
+      </w:r>
+      <w:r>
+        <w:t>]</w:t>
+      </w:r>
       <w:bookmarkStart w:id="2" w:name="_GoBack"/>
       <w:bookmarkEnd w:id="2"/>
     </w:p>
@@ -1901,7 +2336,7 @@
       </w:pPr>
     </w:p>
     <w:sectPr>
-      <w:footerReference w:type="default" r:id="rId10"/>
+      <w:footerReference w:type="default" r:id="rId11"/>
       <w:pgSz w:w="11906" w:h="16838"/>
       <w:pgMar w:top="1417" w:right="1417" w:bottom="1417" w:left="1417" w:header="708" w:footer="708" w:gutter="0"/>
       <w:pgNumType w:start="1"/>
@@ -1913,7 +2348,7 @@
 </file>
 
 <file path=word/endnotes.xml><?xml version="1.0" encoding="utf-8"?>
-<w:endnotes xmlns:wpc="http://schemas.microsoft.com/office/word/2010/wordprocessingCanvas" xmlns:mc="http://schemas.openxmlformats.org/markup-compatibility/2006" xmlns:o="urn:schemas-microsoft-com:office:office" xmlns:r="http://schemas.openxmlformats.org/officeDocument/2006/relationships" xmlns:m="http://schemas.openxmlformats.org/officeDocument/2006/math" xmlns:v="urn:schemas-microsoft-com:vml" xmlns:wp14="http://schemas.microsoft.com/office/word/2010/wordprocessingDrawing" xmlns:wp="http://schemas.openxmlformats.org/drawingml/2006/wordprocessingDrawing" xmlns:w10="urn:schemas-microsoft-com:office:word" xmlns:w="http://schemas.openxmlformats.org/wordprocessingml/2006/main" xmlns:w14="http://schemas.microsoft.com/office/word/2010/wordml" xmlns:w15="http://schemas.microsoft.com/office/word/2012/wordml" xmlns:wpg="http://schemas.microsoft.com/office/word/2010/wordprocessingGroup" xmlns:wpi="http://schemas.microsoft.com/office/word/2010/wordprocessingInk" xmlns:wne="http://schemas.microsoft.com/office/word/2006/wordml" xmlns:wps="http://schemas.microsoft.com/office/word/2010/wordprocessingShape" mc:Ignorable="w14 w15 wp14">
+<w:endnotes xmlns:wpc="http://schemas.microsoft.com/office/word/2010/wordprocessingCanvas" xmlns:cx="http://schemas.microsoft.com/office/drawing/2014/chartex" xmlns:cx1="http://schemas.microsoft.com/office/drawing/2015/9/8/chartex" xmlns:cx2="http://schemas.microsoft.com/office/drawing/2015/10/21/chartex" xmlns:cx3="http://schemas.microsoft.com/office/drawing/2016/5/9/chartex" xmlns:cx4="http://schemas.microsoft.com/office/drawing/2016/5/10/chartex" xmlns:cx5="http://schemas.microsoft.com/office/drawing/2016/5/11/chartex" xmlns:mc="http://schemas.openxmlformats.org/markup-compatibility/2006" xmlns:o="urn:schemas-microsoft-com:office:office" xmlns:r="http://schemas.openxmlformats.org/officeDocument/2006/relationships" xmlns:m="http://schemas.openxmlformats.org/officeDocument/2006/math" xmlns:v="urn:schemas-microsoft-com:vml" xmlns:wp14="http://schemas.microsoft.com/office/word/2010/wordprocessingDrawing" xmlns:wp="http://schemas.openxmlformats.org/drawingml/2006/wordprocessingDrawing" xmlns:w10="urn:schemas-microsoft-com:office:word" xmlns:w="http://schemas.openxmlformats.org/wordprocessingml/2006/main" xmlns:w14="http://schemas.microsoft.com/office/word/2010/wordml" xmlns:w15="http://schemas.microsoft.com/office/word/2012/wordml" xmlns:w16se="http://schemas.microsoft.com/office/word/2015/wordml/symex" xmlns:wpg="http://schemas.microsoft.com/office/word/2010/wordprocessingGroup" xmlns:wpi="http://schemas.microsoft.com/office/word/2010/wordprocessingInk" xmlns:wne="http://schemas.microsoft.com/office/word/2006/wordml" xmlns:wps="http://schemas.microsoft.com/office/word/2010/wordprocessingShape" mc:Ignorable="w14 w15 w16se wp14">
   <w:endnote w:type="separator" w:id="-1">
     <w:p>
       <w:pPr>
@@ -1938,7 +2373,7 @@
 </file>
 
 <file path=word/footer1.xml><?xml version="1.0" encoding="utf-8"?>
-<w:ftr xmlns:wpc="http://schemas.microsoft.com/office/word/2010/wordprocessingCanvas" xmlns:mc="http://schemas.openxmlformats.org/markup-compatibility/2006" xmlns:o="urn:schemas-microsoft-com:office:office" xmlns:r="http://schemas.openxmlformats.org/officeDocument/2006/relationships" xmlns:m="http://schemas.openxmlformats.org/officeDocument/2006/math" xmlns:v="urn:schemas-microsoft-com:vml" xmlns:wp14="http://schemas.microsoft.com/office/word/2010/wordprocessingDrawing" xmlns:wp="http://schemas.openxmlformats.org/drawingml/2006/wordprocessingDrawing" xmlns:w10="urn:schemas-microsoft-com:office:word" xmlns:w="http://schemas.openxmlformats.org/wordprocessingml/2006/main" xmlns:w14="http://schemas.microsoft.com/office/word/2010/wordml" xmlns:w15="http://schemas.microsoft.com/office/word/2012/wordml" xmlns:wpg="http://schemas.microsoft.com/office/word/2010/wordprocessingGroup" xmlns:wpi="http://schemas.microsoft.com/office/word/2010/wordprocessingInk" xmlns:wne="http://schemas.microsoft.com/office/word/2006/wordml" xmlns:wps="http://schemas.microsoft.com/office/word/2010/wordprocessingShape" mc:Ignorable="w14 w15 wp14">
+<w:ftr xmlns:wpc="http://schemas.microsoft.com/office/word/2010/wordprocessingCanvas" xmlns:cx="http://schemas.microsoft.com/office/drawing/2014/chartex" xmlns:cx1="http://schemas.microsoft.com/office/drawing/2015/9/8/chartex" xmlns:cx2="http://schemas.microsoft.com/office/drawing/2015/10/21/chartex" xmlns:cx3="http://schemas.microsoft.com/office/drawing/2016/5/9/chartex" xmlns:cx4="http://schemas.microsoft.com/office/drawing/2016/5/10/chartex" xmlns:cx5="http://schemas.microsoft.com/office/drawing/2016/5/11/chartex" xmlns:mc="http://schemas.openxmlformats.org/markup-compatibility/2006" xmlns:o="urn:schemas-microsoft-com:office:office" xmlns:r="http://schemas.openxmlformats.org/officeDocument/2006/relationships" xmlns:m="http://schemas.openxmlformats.org/officeDocument/2006/math" xmlns:v="urn:schemas-microsoft-com:vml" xmlns:wp14="http://schemas.microsoft.com/office/word/2010/wordprocessingDrawing" xmlns:wp="http://schemas.openxmlformats.org/drawingml/2006/wordprocessingDrawing" xmlns:w10="urn:schemas-microsoft-com:office:word" xmlns:w="http://schemas.openxmlformats.org/wordprocessingml/2006/main" xmlns:w14="http://schemas.microsoft.com/office/word/2010/wordml" xmlns:w15="http://schemas.microsoft.com/office/word/2012/wordml" xmlns:w16se="http://schemas.microsoft.com/office/word/2015/wordml/symex" xmlns:wpg="http://schemas.microsoft.com/office/word/2010/wordprocessingGroup" xmlns:wpi="http://schemas.microsoft.com/office/word/2010/wordprocessingInk" xmlns:wne="http://schemas.microsoft.com/office/word/2006/wordml" xmlns:wps="http://schemas.microsoft.com/office/word/2010/wordprocessingShape" mc:Ignorable="w14 w15 w16se wp14">
   <w:sdt>
     <w:sdtPr>
       <w:id w:val="-351957273"/>
@@ -1971,7 +2406,7 @@
           <w:rPr>
             <w:noProof/>
           </w:rPr>
-          <w:t>3</w:t>
+          <w:t>2</w:t>
         </w:r>
         <w:r>
           <w:rPr>
@@ -1991,7 +2426,7 @@
 </file>
 
 <file path=word/footnotes.xml><?xml version="1.0" encoding="utf-8"?>
-<w:footnotes xmlns:wpc="http://schemas.microsoft.com/office/word/2010/wordprocessingCanvas" xmlns:mc="http://schemas.openxmlformats.org/markup-compatibility/2006" xmlns:o="urn:schemas-microsoft-com:office:office" xmlns:r="http://schemas.openxmlformats.org/officeDocument/2006/relationships" xmlns:m="http://schemas.openxmlformats.org/officeDocument/2006/math" xmlns:v="urn:schemas-microsoft-com:vml" xmlns:wp14="http://schemas.microsoft.com/office/word/2010/wordprocessingDrawing" xmlns:wp="http://schemas.openxmlformats.org/drawingml/2006/wordprocessingDrawing" xmlns:w10="urn:schemas-microsoft-com:office:word" xmlns:w="http://schemas.openxmlformats.org/wordprocessingml/2006/main" xmlns:w14="http://schemas.microsoft.com/office/word/2010/wordml" xmlns:w15="http://schemas.microsoft.com/office/word/2012/wordml" xmlns:wpg="http://schemas.microsoft.com/office/word/2010/wordprocessingGroup" xmlns:wpi="http://schemas.microsoft.com/office/word/2010/wordprocessingInk" xmlns:wne="http://schemas.microsoft.com/office/word/2006/wordml" xmlns:wps="http://schemas.microsoft.com/office/word/2010/wordprocessingShape" mc:Ignorable="w14 w15 wp14">
+<w:footnotes xmlns:wpc="http://schemas.microsoft.com/office/word/2010/wordprocessingCanvas" xmlns:cx="http://schemas.microsoft.com/office/drawing/2014/chartex" xmlns:cx1="http://schemas.microsoft.com/office/drawing/2015/9/8/chartex" xmlns:cx2="http://schemas.microsoft.com/office/drawing/2015/10/21/chartex" xmlns:cx3="http://schemas.microsoft.com/office/drawing/2016/5/9/chartex" xmlns:cx4="http://schemas.microsoft.com/office/drawing/2016/5/10/chartex" xmlns:cx5="http://schemas.microsoft.com/office/drawing/2016/5/11/chartex" xmlns:mc="http://schemas.openxmlformats.org/markup-compatibility/2006" xmlns:o="urn:schemas-microsoft-com:office:office" xmlns:r="http://schemas.openxmlformats.org/officeDocument/2006/relationships" xmlns:m="http://schemas.openxmlformats.org/officeDocument/2006/math" xmlns:v="urn:schemas-microsoft-com:vml" xmlns:wp14="http://schemas.microsoft.com/office/word/2010/wordprocessingDrawing" xmlns:wp="http://schemas.openxmlformats.org/drawingml/2006/wordprocessingDrawing" xmlns:w10="urn:schemas-microsoft-com:office:word" xmlns:w="http://schemas.openxmlformats.org/wordprocessingml/2006/main" xmlns:w14="http://schemas.microsoft.com/office/word/2010/wordml" xmlns:w15="http://schemas.microsoft.com/office/word/2012/wordml" xmlns:w16se="http://schemas.microsoft.com/office/word/2015/wordml/symex" xmlns:wpg="http://schemas.microsoft.com/office/word/2010/wordprocessingGroup" xmlns:wpi="http://schemas.microsoft.com/office/word/2010/wordprocessingInk" xmlns:wne="http://schemas.microsoft.com/office/word/2006/wordml" xmlns:wps="http://schemas.microsoft.com/office/word/2010/wordprocessingShape" mc:Ignorable="w14 w15 w16se wp14">
   <w:footnote w:type="separator" w:id="-1">
     <w:p>
       <w:pPr>
@@ -2016,8 +2451,8 @@
 </file>
 
 <file path=word/numbering.xml><?xml version="1.0" encoding="utf-8"?>
-<w:numbering xmlns:wpc="http://schemas.microsoft.com/office/word/2010/wordprocessingCanvas" xmlns:mc="http://schemas.openxmlformats.org/markup-compatibility/2006" xmlns:o="urn:schemas-microsoft-com:office:office" xmlns:r="http://schemas.openxmlformats.org/officeDocument/2006/relationships" xmlns:m="http://schemas.openxmlformats.org/officeDocument/2006/math" xmlns:v="urn:schemas-microsoft-com:vml" xmlns:wp14="http://schemas.microsoft.com/office/word/2010/wordprocessingDrawing" xmlns:wp="http://schemas.openxmlformats.org/drawingml/2006/wordprocessingDrawing" xmlns:w10="urn:schemas-microsoft-com:office:word" xmlns:w="http://schemas.openxmlformats.org/wordprocessingml/2006/main" xmlns:w14="http://schemas.microsoft.com/office/word/2010/wordml" xmlns:w15="http://schemas.microsoft.com/office/word/2012/wordml" xmlns:wpg="http://schemas.microsoft.com/office/word/2010/wordprocessingGroup" xmlns:wpi="http://schemas.microsoft.com/office/word/2010/wordprocessingInk" xmlns:wne="http://schemas.microsoft.com/office/word/2006/wordml" xmlns:wps="http://schemas.microsoft.com/office/word/2010/wordprocessingShape" mc:Ignorable="w14 w15 wp14">
-  <w:abstractNum w:abstractNumId="0">
+<w:numbering xmlns:wpc="http://schemas.microsoft.com/office/word/2010/wordprocessingCanvas" xmlns:cx="http://schemas.microsoft.com/office/drawing/2014/chartex" xmlns:cx1="http://schemas.microsoft.com/office/drawing/2015/9/8/chartex" xmlns:cx2="http://schemas.microsoft.com/office/drawing/2015/10/21/chartex" xmlns:cx3="http://schemas.microsoft.com/office/drawing/2016/5/9/chartex" xmlns:cx4="http://schemas.microsoft.com/office/drawing/2016/5/10/chartex" xmlns:cx5="http://schemas.microsoft.com/office/drawing/2016/5/11/chartex" xmlns:mc="http://schemas.openxmlformats.org/markup-compatibility/2006" xmlns:o="urn:schemas-microsoft-com:office:office" xmlns:r="http://schemas.openxmlformats.org/officeDocument/2006/relationships" xmlns:m="http://schemas.openxmlformats.org/officeDocument/2006/math" xmlns:v="urn:schemas-microsoft-com:vml" xmlns:wp14="http://schemas.microsoft.com/office/word/2010/wordprocessingDrawing" xmlns:wp="http://schemas.openxmlformats.org/drawingml/2006/wordprocessingDrawing" xmlns:w10="urn:schemas-microsoft-com:office:word" xmlns:w="http://schemas.openxmlformats.org/wordprocessingml/2006/main" xmlns:w14="http://schemas.microsoft.com/office/word/2010/wordml" xmlns:w15="http://schemas.microsoft.com/office/word/2012/wordml" xmlns:w16se="http://schemas.microsoft.com/office/word/2015/wordml/symex" xmlns:wpg="http://schemas.microsoft.com/office/word/2010/wordprocessingGroup" xmlns:wpi="http://schemas.microsoft.com/office/word/2010/wordprocessingInk" xmlns:wne="http://schemas.microsoft.com/office/word/2006/wordml" xmlns:wps="http://schemas.microsoft.com/office/word/2010/wordprocessingShape" mc:Ignorable="w14 w15 w16se wp14">
+  <w:abstractNum w:abstractNumId="0" w15:restartNumberingAfterBreak="0">
     <w:nsid w:val="5BB57842"/>
     <w:multiLevelType w:val="hybridMultilevel"/>
     <w:tmpl w:val="EB9C71E4"/>
@@ -2103,7 +2538,7 @@
       </w:pPr>
     </w:lvl>
   </w:abstractNum>
-  <w:abstractNum w:abstractNumId="1">
+  <w:abstractNum w:abstractNumId="1" w15:restartNumberingAfterBreak="0">
     <w:nsid w:val="750B7D89"/>
     <w:multiLevelType w:val="multilevel"/>
     <w:tmpl w:val="057E19AA"/>
@@ -2201,7 +2636,7 @@
 </file>
 
 <file path=word/styles.xml><?xml version="1.0" encoding="utf-8"?>
-<w:styles xmlns:mc="http://schemas.openxmlformats.org/markup-compatibility/2006" xmlns:r="http://schemas.openxmlformats.org/officeDocument/2006/relationships" xmlns:w="http://schemas.openxmlformats.org/wordprocessingml/2006/main" xmlns:w14="http://schemas.microsoft.com/office/word/2010/wordml" xmlns:w15="http://schemas.microsoft.com/office/word/2012/wordml" mc:Ignorable="w14 w15">
+<w:styles xmlns:mc="http://schemas.openxmlformats.org/markup-compatibility/2006" xmlns:r="http://schemas.openxmlformats.org/officeDocument/2006/relationships" xmlns:w="http://schemas.openxmlformats.org/wordprocessingml/2006/main" xmlns:w14="http://schemas.microsoft.com/office/word/2010/wordml" xmlns:w15="http://schemas.microsoft.com/office/word/2012/wordml" xmlns:w16se="http://schemas.microsoft.com/office/word/2015/wordml/symex" mc:Ignorable="w14 w15 w16se">
   <w:docDefaults>
     <w:rPrDefault>
       <w:rPr>
@@ -2217,7 +2652,7 @@
       </w:pPr>
     </w:pPrDefault>
   </w:docDefaults>
-  <w:latentStyles w:defLockedState="0" w:defUIPriority="99" w:defSemiHidden="0" w:defUnhideWhenUsed="0" w:defQFormat="0" w:count="371">
+  <w:latentStyles w:defLockedState="0" w:defUIPriority="99" w:defSemiHidden="0" w:defUnhideWhenUsed="0" w:defQFormat="0" w:count="374">
     <w:lsdException w:name="Normal" w:uiPriority="0" w:qFormat="1"/>
     <w:lsdException w:name="heading 1" w:uiPriority="9" w:qFormat="1"/>
     <w:lsdException w:name="heading 2" w:semiHidden="1" w:uiPriority="9" w:unhideWhenUsed="1" w:qFormat="1"/>
@@ -2323,7 +2758,6 @@
     <w:lsdException w:name="HTML Sample" w:semiHidden="1" w:unhideWhenUsed="1"/>
     <w:lsdException w:name="HTML Typewriter" w:semiHidden="1" w:unhideWhenUsed="1"/>
     <w:lsdException w:name="HTML Variable" w:semiHidden="1" w:unhideWhenUsed="1"/>
-    <w:lsdException w:name="Normal Table" w:semiHidden="1" w:unhideWhenUsed="1"/>
     <w:lsdException w:name="annotation subject" w:semiHidden="1" w:unhideWhenUsed="1"/>
     <w:lsdException w:name="No List" w:semiHidden="1" w:unhideWhenUsed="1"/>
     <w:lsdException w:name="Outline List 1" w:semiHidden="1" w:unhideWhenUsed="1"/>
@@ -2368,7 +2802,6 @@
     <w:lsdException w:name="Table Professional" w:semiHidden="1" w:unhideWhenUsed="1"/>
     <w:lsdException w:name="Table Subtle 1" w:semiHidden="1" w:unhideWhenUsed="1"/>
     <w:lsdException w:name="Table Subtle 2" w:semiHidden="1" w:unhideWhenUsed="1"/>
-    <w:lsdException w:name="Table Web 1" w:semiHidden="1" w:unhideWhenUsed="1"/>
     <w:lsdException w:name="Table Web 2" w:semiHidden="1" w:unhideWhenUsed="1"/>
     <w:lsdException w:name="Table Web 3" w:semiHidden="1" w:unhideWhenUsed="1"/>
     <w:lsdException w:name="Balloon Text" w:semiHidden="1" w:unhideWhenUsed="1"/>
@@ -2589,6 +3022,9 @@
     <w:lsdException w:name="List Table 5 Dark Accent 6" w:uiPriority="50"/>
     <w:lsdException w:name="List Table 6 Colorful Accent 6" w:uiPriority="51"/>
     <w:lsdException w:name="List Table 7 Colorful Accent 6" w:uiPriority="52"/>
+    <w:lsdException w:name="Mention" w:semiHidden="1" w:unhideWhenUsed="1"/>
+    <w:lsdException w:name="Smart Hyperlink" w:semiHidden="1" w:unhideWhenUsed="1"/>
+    <w:lsdException w:name="Hashtag" w:semiHidden="1" w:unhideWhenUsed="1"/>
   </w:latentStyles>
   <w:style w:type="paragraph" w:default="1" w:styleId="Normal">
     <w:name w:val="Normal"/>
@@ -3148,7 +3584,7 @@
 </file>
 
 <file path=customXml/itemProps1.xml><?xml version="1.0" encoding="utf-8"?>
-<ds:datastoreItem xmlns:ds="http://schemas.openxmlformats.org/officeDocument/2006/customXml" ds:itemID="{85B21B0F-1933-4860-B2F6-A2A9FA2D8479}">
+<ds:datastoreItem xmlns:ds="http://schemas.openxmlformats.org/officeDocument/2006/customXml" ds:itemID="{90AD6924-43DB-4487-BE0C-9C3D100F86EE}">
   <ds:schemaRefs>
     <ds:schemaRef ds:uri="http://schemas.openxmlformats.org/officeDocument/2006/bibliography"/>
   </ds:schemaRefs>

</xml_diff>